<commit_message>
Added Container Exception processing. Tested record deletion.
</commit_message>
<xml_diff>
--- a/MiscDocuments/ScrapRunner Services.docx
+++ b/MiscDocuments/ScrapRunner Services.docx
@@ -24,6 +24,7 @@
         </w:rPr>
         <w:t xml:space="preserve"> </w:t>
       </w:r>
+      <w:proofErr w:type="spellStart"/>
       <w:r>
         <w:rPr>
           <w:b/>
@@ -32,6 +33,7 @@
         </w:rPr>
         <w:t>DriverLoginProcess</w:t>
       </w:r>
+      <w:proofErr w:type="spellEnd"/>
       <w:r>
         <w:rPr>
           <w:b/>
@@ -39,12 +41,22 @@
         </w:rPr>
         <w:t xml:space="preserve">, </w:t>
       </w:r>
-      <w:r>
-        <w:rPr>
-          <w:b/>
-          <w:u w:val="single"/>
-        </w:rPr>
-        <w:t xml:space="preserve">PreferencesProcess, </w:t>
+      <w:proofErr w:type="spellStart"/>
+      <w:proofErr w:type="gramStart"/>
+      <w:r>
+        <w:rPr>
+          <w:b/>
+          <w:u w:val="single"/>
+        </w:rPr>
+        <w:t>PreferencesProcess</w:t>
+      </w:r>
+      <w:proofErr w:type="spellEnd"/>
+      <w:r>
+        <w:rPr>
+          <w:b/>
+          <w:u w:val="single"/>
+        </w:rPr>
+        <w:t xml:space="preserve">, </w:t>
       </w:r>
       <w:r>
         <w:rPr>
@@ -53,20 +65,64 @@
         </w:rPr>
         <w:t xml:space="preserve"> </w:t>
       </w:r>
-      <w:r>
-        <w:rPr>
-          <w:b/>
-          <w:u w:val="single"/>
-        </w:rPr>
-        <w:t xml:space="preserve">CodeTableProcess, CommodityMasterProcess, </w:t>
-      </w:r>
-      <w:r>
-        <w:rPr>
-          <w:b/>
-          <w:u w:val="single"/>
-        </w:rPr>
-        <w:t>ContainerChangeProcess, TerminalChangeProcess</w:t>
-      </w:r>
+      <w:proofErr w:type="spellStart"/>
+      <w:r>
+        <w:rPr>
+          <w:b/>
+          <w:u w:val="single"/>
+        </w:rPr>
+        <w:t>CodeTableProcess</w:t>
+      </w:r>
+      <w:proofErr w:type="spellEnd"/>
+      <w:proofErr w:type="gramEnd"/>
+      <w:r>
+        <w:rPr>
+          <w:b/>
+          <w:u w:val="single"/>
+        </w:rPr>
+        <w:t xml:space="preserve">, </w:t>
+      </w:r>
+      <w:proofErr w:type="spellStart"/>
+      <w:r>
+        <w:rPr>
+          <w:b/>
+          <w:u w:val="single"/>
+        </w:rPr>
+        <w:t>CommodityMasterProcess</w:t>
+      </w:r>
+      <w:proofErr w:type="spellEnd"/>
+      <w:r>
+        <w:rPr>
+          <w:b/>
+          <w:u w:val="single"/>
+        </w:rPr>
+        <w:t xml:space="preserve">, </w:t>
+      </w:r>
+      <w:proofErr w:type="spellStart"/>
+      <w:r>
+        <w:rPr>
+          <w:b/>
+          <w:u w:val="single"/>
+        </w:rPr>
+        <w:t>ContainerChangeProcess</w:t>
+      </w:r>
+      <w:proofErr w:type="spellEnd"/>
+      <w:r>
+        <w:rPr>
+          <w:b/>
+          <w:u w:val="single"/>
+        </w:rPr>
+        <w:t xml:space="preserve">, </w:t>
+      </w:r>
+      <w:proofErr w:type="spellStart"/>
+      <w:r>
+        <w:rPr>
+          <w:b/>
+          <w:u w:val="single"/>
+        </w:rPr>
+        <w:t>TerminalChangeProcess</w:t>
+      </w:r>
+      <w:proofErr w:type="spellEnd"/>
       <w:r>
         <w:rPr>
           <w:b/>
@@ -82,6 +138,7 @@
         </w:rPr>
         <w:t xml:space="preserve"> </w:t>
       </w:r>
+      <w:proofErr w:type="spellStart"/>
       <w:r>
         <w:rPr>
           <w:b/>
@@ -89,6 +146,7 @@
         </w:rPr>
         <w:t>TripInfoProcess</w:t>
       </w:r>
+      <w:proofErr w:type="spellEnd"/>
     </w:p>
     <w:p>
       <w:pPr>
@@ -126,8 +184,16 @@
           <w:highlight w:val="white"/>
         </w:rPr>
         <w:tab/>
+      </w:r>
+      <w:proofErr w:type="spellStart"/>
+      <w:r>
+        <w:rPr>
+          <w:b/>
+          <w:highlight w:val="white"/>
+        </w:rPr>
         <w:t>DriverLoginProcess</w:t>
       </w:r>
+      <w:proofErr w:type="spellEnd"/>
     </w:p>
     <w:p>
       <w:pPr>
@@ -188,62 +254,32 @@
       <w:r>
         <w:t xml:space="preserve">Required Fields: </w:t>
       </w:r>
-      <w:r>
-        <w:rPr>
-          <w:rFonts w:cs="Consolas"/>
-          <w:highlight w:val="white"/>
-        </w:rPr>
-        <w:t>EmployeeId</w:t>
-      </w:r>
-      <w:r>
-        <w:rPr>
-          <w:rFonts w:cs="Consolas"/>
-          <w:highlight w:val="white"/>
-        </w:rPr>
-        <w:t>,</w:t>
-      </w:r>
-      <w:r>
-        <w:rPr>
-          <w:rFonts w:cs="Consolas"/>
-          <w:highlight w:val="white"/>
-        </w:rPr>
-        <w:t>Password</w:t>
-      </w:r>
-      <w:r>
-        <w:rPr>
-          <w:rFonts w:cs="Consolas"/>
-          <w:highlight w:val="white"/>
-        </w:rPr>
-        <w:t>,</w:t>
-      </w:r>
-      <w:r>
-        <w:rPr>
-          <w:rFonts w:cs="Consolas"/>
-          <w:highlight w:val="white"/>
-        </w:rPr>
-        <w:t>PowerId</w:t>
-      </w:r>
-      <w:r>
-        <w:rPr>
-          <w:rFonts w:cs="Consolas"/>
-          <w:highlight w:val="white"/>
-        </w:rPr>
-        <w:t>,</w:t>
-      </w:r>
-      <w:r>
-        <w:rPr>
-          <w:rFonts w:cs="Consolas"/>
-          <w:highlight w:val="white"/>
-        </w:rPr>
-        <w:t>Odometer</w:t>
-      </w:r>
-      <w:r>
-        <w:rPr>
-          <w:rFonts w:cs="Consolas"/>
-          <w:highlight w:val="white"/>
-        </w:rPr>
-        <w:t xml:space="preserve">,LoginDateTime, </w:t>
-      </w:r>
+      <w:proofErr w:type="spellStart"/>
+      <w:proofErr w:type="gramStart"/>
+      <w:r>
+        <w:rPr>
+          <w:rFonts w:cs="Consolas"/>
+          <w:highlight w:val="white"/>
+        </w:rPr>
+        <w:t>EmployeeId,Password</w:t>
+      </w:r>
+      <w:proofErr w:type="gramEnd"/>
+      <w:r>
+        <w:rPr>
+          <w:rFonts w:cs="Consolas"/>
+          <w:highlight w:val="white"/>
+        </w:rPr>
+        <w:t>,PowerId,Odometer,LoginDateTime</w:t>
+      </w:r>
+      <w:proofErr w:type="spellEnd"/>
+      <w:r>
+        <w:rPr>
+          <w:rFonts w:cs="Consolas"/>
+          <w:highlight w:val="white"/>
+        </w:rPr>
+        <w:t xml:space="preserve">, </w:t>
+      </w:r>
+      <w:proofErr w:type="spellStart"/>
       <w:r>
         <w:rPr>
           <w:rFonts w:cs="Consolas"/>
@@ -251,6 +287,7 @@
         </w:rPr>
         <w:t>PndVer</w:t>
       </w:r>
+      <w:proofErr w:type="spellEnd"/>
     </w:p>
     <w:p>
       <w:pPr>
@@ -280,6 +317,7 @@
         </w:rPr>
         <w:t xml:space="preserve">   </w:t>
       </w:r>
+      <w:proofErr w:type="spellStart"/>
       <w:r>
         <w:rPr>
           <w:rFonts w:cs="Consolas"/>
@@ -287,6 +325,7 @@
         </w:rPr>
         <w:t>OverrideFlag</w:t>
       </w:r>
+      <w:proofErr w:type="spellEnd"/>
       <w:r>
         <w:rPr>
           <w:rFonts w:cs="Consolas"/>
@@ -317,6 +356,7 @@
       <w:r>
         <w:tab/>
       </w:r>
+      <w:proofErr w:type="spellStart"/>
       <w:r>
         <w:rPr>
           <w:rFonts w:cs="Consolas"/>
@@ -324,12 +364,21 @@
         </w:rPr>
         <w:t>LocaleCode</w:t>
       </w:r>
-      <w:r>
-        <w:rPr>
-          <w:rFonts w:cs="Consolas"/>
-        </w:rPr>
-        <w:t>, MdtId</w:t>
-      </w:r>
+      <w:proofErr w:type="spellEnd"/>
+      <w:r>
+        <w:rPr>
+          <w:rFonts w:cs="Consolas"/>
+        </w:rPr>
+        <w:t xml:space="preserve">, </w:t>
+      </w:r>
+      <w:proofErr w:type="spellStart"/>
+      <w:r>
+        <w:rPr>
+          <w:rFonts w:cs="Consolas"/>
+        </w:rPr>
+        <w:t>MdtId</w:t>
+      </w:r>
+      <w:proofErr w:type="spellEnd"/>
     </w:p>
     <w:p>
       <w:pPr>
@@ -353,6 +402,7 @@
         </w:rPr>
         <w:t xml:space="preserve">: </w:t>
       </w:r>
+      <w:proofErr w:type="spellStart"/>
       <w:r>
         <w:rPr>
           <w:rFonts w:cs="Consolas"/>
@@ -360,6 +410,7 @@
         </w:rPr>
         <w:t>TermId</w:t>
       </w:r>
+      <w:proofErr w:type="spellEnd"/>
       <w:r>
         <w:rPr>
           <w:rFonts w:cs="Consolas"/>
@@ -373,6 +424,7 @@
         </w:rPr>
         <w:t xml:space="preserve"> </w:t>
       </w:r>
+      <w:proofErr w:type="spellStart"/>
       <w:r>
         <w:rPr>
           <w:rFonts w:cs="Consolas"/>
@@ -380,6 +432,7 @@
         </w:rPr>
         <w:t>RegionId</w:t>
       </w:r>
+      <w:proofErr w:type="spellEnd"/>
       <w:r>
         <w:rPr>
           <w:rFonts w:cs="Consolas"/>
@@ -393,6 +446,7 @@
         </w:rPr>
         <w:t xml:space="preserve"> </w:t>
       </w:r>
+      <w:proofErr w:type="spellStart"/>
       <w:r>
         <w:rPr>
           <w:rFonts w:cs="Consolas"/>
@@ -400,6 +454,7 @@
         </w:rPr>
         <w:t>AreaId</w:t>
       </w:r>
+      <w:proofErr w:type="spellEnd"/>
       <w:r>
         <w:rPr>
           <w:rFonts w:cs="Consolas"/>
@@ -413,6 +468,7 @@
         </w:rPr>
         <w:t xml:space="preserve"> </w:t>
       </w:r>
+      <w:proofErr w:type="spellStart"/>
       <w:r>
         <w:rPr>
           <w:rFonts w:cs="Consolas"/>
@@ -420,6 +476,7 @@
         </w:rPr>
         <w:t>TripNumber</w:t>
       </w:r>
+      <w:proofErr w:type="spellEnd"/>
       <w:r>
         <w:rPr>
           <w:rFonts w:cs="Consolas"/>
@@ -433,6 +490,7 @@
         </w:rPr>
         <w:t xml:space="preserve"> </w:t>
       </w:r>
+      <w:proofErr w:type="spellStart"/>
       <w:r>
         <w:rPr>
           <w:rFonts w:cs="Consolas"/>
@@ -440,6 +498,7 @@
         </w:rPr>
         <w:t>TripSegNumber</w:t>
       </w:r>
+      <w:proofErr w:type="spellEnd"/>
       <w:r>
         <w:rPr>
           <w:rFonts w:cs="Consolas"/>
@@ -453,6 +512,7 @@
         </w:rPr>
         <w:t xml:space="preserve"> </w:t>
       </w:r>
+      <w:proofErr w:type="spellStart"/>
       <w:r>
         <w:rPr>
           <w:rFonts w:cs="Consolas"/>
@@ -460,6 +520,7 @@
         </w:rPr>
         <w:t>DriverStatus</w:t>
       </w:r>
+      <w:proofErr w:type="spellEnd"/>
     </w:p>
     <w:p>
       <w:pPr>
@@ -497,6 +558,7 @@
         </w:rPr>
         <w:tab/>
       </w:r>
+      <w:proofErr w:type="spellStart"/>
       <w:r>
         <w:rPr>
           <w:b/>
@@ -504,6 +566,7 @@
         </w:rPr>
         <w:t>PreferencesProcess</w:t>
       </w:r>
+      <w:proofErr w:type="spellEnd"/>
     </w:p>
     <w:p>
       <w:pPr>
@@ -555,6 +618,7 @@
         </w:rPr>
         <w:tab/>
       </w:r>
+      <w:proofErr w:type="spellStart"/>
       <w:r>
         <w:rPr>
           <w:b/>
@@ -562,6 +626,7 @@
         </w:rPr>
         <w:t>CodeTableProcess</w:t>
       </w:r>
+      <w:proofErr w:type="spellEnd"/>
     </w:p>
     <w:p>
       <w:pPr>
@@ -613,6 +678,7 @@
         </w:rPr>
         <w:tab/>
       </w:r>
+      <w:proofErr w:type="spellStart"/>
       <w:r>
         <w:rPr>
           <w:b/>
@@ -620,6 +686,7 @@
         </w:rPr>
         <w:t>CommodityMasterProcess</w:t>
       </w:r>
+      <w:proofErr w:type="spellEnd"/>
     </w:p>
     <w:p>
       <w:pPr>
@@ -671,12 +738,14 @@
         </w:rPr>
         <w:tab/>
       </w:r>
+      <w:proofErr w:type="spellStart"/>
       <w:r>
         <w:rPr>
           <w:b/>
         </w:rPr>
         <w:t>ContainerChangeProcess</w:t>
       </w:r>
+      <w:proofErr w:type="spellEnd"/>
     </w:p>
     <w:p>
       <w:pPr>
@@ -718,8 +787,13 @@
       <w:r>
         <w:t xml:space="preserve">f no </w:t>
       </w:r>
-      <w:r>
-        <w:t>ContainerMasterDate is received.</w:t>
+      <w:proofErr w:type="spellStart"/>
+      <w:r>
+        <w:t>ContainerMasterDate</w:t>
+      </w:r>
+      <w:proofErr w:type="spellEnd"/>
+      <w:r>
+        <w:t xml:space="preserve"> is received.</w:t>
       </w:r>
     </w:p>
     <w:p>
@@ -736,6 +810,7 @@
         </w:rPr>
         <w:t xml:space="preserve">Special Fields:     </w:t>
       </w:r>
+      <w:proofErr w:type="spellStart"/>
       <w:r>
         <w:rPr>
           <w:rFonts w:cs="Consolas"/>
@@ -744,6 +819,7 @@
         </w:rPr>
         <w:t>LastContainerMasterUpdate</w:t>
       </w:r>
+      <w:proofErr w:type="spellEnd"/>
       <w:r>
         <w:rPr>
           <w:rFonts w:cs="Consolas"/>
@@ -774,6 +850,8 @@
         <w:tab/>
         <w:t xml:space="preserve"> </w:t>
       </w:r>
+      <w:proofErr w:type="spellStart"/>
+      <w:proofErr w:type="gramStart"/>
       <w:r>
         <w:rPr>
           <w:rFonts w:cs="Consolas"/>
@@ -782,6 +860,7 @@
         </w:rPr>
         <w:t>LastContainerMasterUpdate</w:t>
       </w:r>
+      <w:proofErr w:type="spellEnd"/>
       <w:r>
         <w:rPr>
           <w:rFonts w:cs="Consolas"/>
@@ -794,13 +873,21 @@
           <w:rFonts w:cs="Consolas"/>
           <w:color w:val="000000"/>
         </w:rPr>
-        <w:t>, n</w:t>
-      </w:r>
+        <w:t>,</w:t>
+      </w:r>
+      <w:proofErr w:type="gramEnd"/>
       <w:r>
         <w:rPr>
           <w:rFonts w:cs="Consolas"/>
           <w:color w:val="000000"/>
         </w:rPr>
+        <w:t xml:space="preserve"> n</w:t>
+      </w:r>
+      <w:r>
+        <w:rPr>
+          <w:rFonts w:cs="Consolas"/>
+          <w:color w:val="000000"/>
+        </w:rPr>
         <w:t>ot populated to receive all container</w:t>
       </w:r>
       <w:r>
@@ -851,12 +938,14 @@
         </w:rPr>
         <w:tab/>
       </w:r>
+      <w:proofErr w:type="spellStart"/>
       <w:r>
         <w:rPr>
           <w:b/>
         </w:rPr>
         <w:t>TerminalChangeProcess</w:t>
       </w:r>
+      <w:proofErr w:type="spellEnd"/>
     </w:p>
     <w:p>
       <w:pPr>
@@ -902,7 +991,15 @@
         <w:t xml:space="preserve"> </w:t>
       </w:r>
       <w:r>
-        <w:t>if no TerminalMasterDate is received</w:t>
+        <w:t xml:space="preserve">if no </w:t>
+      </w:r>
+      <w:proofErr w:type="spellStart"/>
+      <w:r>
+        <w:t>TerminalMasterDate</w:t>
+      </w:r>
+      <w:proofErr w:type="spellEnd"/>
+      <w:r>
+        <w:t xml:space="preserve"> is received</w:t>
       </w:r>
     </w:p>
     <w:p>
@@ -919,6 +1016,7 @@
         </w:rPr>
         <w:t xml:space="preserve">Special Fields:     </w:t>
       </w:r>
+      <w:proofErr w:type="spellStart"/>
       <w:r>
         <w:rPr>
           <w:rFonts w:cs="Consolas"/>
@@ -943,6 +1041,7 @@
         </w:rPr>
         <w:t>MasterUpdate</w:t>
       </w:r>
+      <w:proofErr w:type="spellEnd"/>
       <w:r>
         <w:rPr>
           <w:rFonts w:cs="Consolas"/>
@@ -973,6 +1072,8 @@
         <w:tab/>
         <w:t xml:space="preserve"> </w:t>
       </w:r>
+      <w:proofErr w:type="spellStart"/>
+      <w:proofErr w:type="gramStart"/>
       <w:r>
         <w:rPr>
           <w:rFonts w:cs="Consolas"/>
@@ -997,6 +1098,7 @@
         </w:rPr>
         <w:t>MasterUpdate</w:t>
       </w:r>
+      <w:proofErr w:type="spellEnd"/>
       <w:r>
         <w:rPr>
           <w:rFonts w:cs="Consolas"/>
@@ -1009,13 +1111,21 @@
           <w:rFonts w:cs="Consolas"/>
           <w:color w:val="000000"/>
         </w:rPr>
-        <w:t>, n</w:t>
-      </w:r>
+        <w:t>,</w:t>
+      </w:r>
+      <w:proofErr w:type="gramEnd"/>
       <w:r>
         <w:rPr>
           <w:rFonts w:cs="Consolas"/>
           <w:color w:val="000000"/>
         </w:rPr>
+        <w:t xml:space="preserve"> n</w:t>
+      </w:r>
+      <w:r>
+        <w:rPr>
+          <w:rFonts w:cs="Consolas"/>
+          <w:color w:val="000000"/>
+        </w:rPr>
         <w:t xml:space="preserve">ot populated to receive all </w:t>
       </w:r>
       <w:r>
@@ -1066,6 +1176,7 @@
         </w:rPr>
         <w:tab/>
       </w:r>
+      <w:proofErr w:type="spellStart"/>
       <w:r>
         <w:rPr>
           <w:b/>
@@ -1073,6 +1184,7 @@
         </w:rPr>
         <w:t>TripInfoProcess</w:t>
       </w:r>
+      <w:proofErr w:type="spellEnd"/>
     </w:p>
     <w:p>
       <w:pPr>
@@ -1156,7 +1268,23 @@
           <w:b/>
           <w:u w:val="single"/>
         </w:rPr>
-        <w:t>ment calls DriverTripAck for each trip.</w:t>
+        <w:t xml:space="preserve">ment calls </w:t>
+      </w:r>
+      <w:proofErr w:type="spellStart"/>
+      <w:r>
+        <w:rPr>
+          <w:b/>
+          <w:u w:val="single"/>
+        </w:rPr>
+        <w:t>DriverTripAck</w:t>
+      </w:r>
+      <w:proofErr w:type="spellEnd"/>
+      <w:r>
+        <w:rPr>
+          <w:b/>
+          <w:u w:val="single"/>
+        </w:rPr>
+        <w:t xml:space="preserve"> for each trip.</w:t>
       </w:r>
     </w:p>
     <w:p>
@@ -1186,8 +1314,16 @@
           <w:highlight w:val="white"/>
         </w:rPr>
         <w:tab/>
+      </w:r>
+      <w:proofErr w:type="spellStart"/>
+      <w:r>
+        <w:rPr>
+          <w:b/>
+          <w:highlight w:val="white"/>
+        </w:rPr>
         <w:t>DriverTripAckProcess</w:t>
       </w:r>
+      <w:proofErr w:type="spellEnd"/>
     </w:p>
     <w:p>
       <w:pPr>
@@ -1225,7 +1361,23 @@
           <w:b/>
           <w:u w:val="single"/>
         </w:rPr>
-        <w:t>Load/DropContainer action calls</w:t>
+        <w:t>Load/</w:t>
+      </w:r>
+      <w:proofErr w:type="spellStart"/>
+      <w:r>
+        <w:rPr>
+          <w:b/>
+          <w:u w:val="single"/>
+        </w:rPr>
+        <w:t>DropContainer</w:t>
+      </w:r>
+      <w:proofErr w:type="spellEnd"/>
+      <w:r>
+        <w:rPr>
+          <w:b/>
+          <w:u w:val="single"/>
+        </w:rPr>
+        <w:t xml:space="preserve"> action calls</w:t>
       </w:r>
       <w:r>
         <w:rPr>
@@ -1234,6 +1386,7 @@
         </w:rPr>
         <w:t xml:space="preserve"> </w:t>
       </w:r>
+      <w:proofErr w:type="spellStart"/>
       <w:r>
         <w:rPr>
           <w:b/>
@@ -1258,6 +1411,7 @@
         </w:rPr>
         <w:t>Process</w:t>
       </w:r>
+      <w:proofErr w:type="spellEnd"/>
     </w:p>
     <w:p>
       <w:pPr>
@@ -1287,6 +1441,7 @@
         </w:rPr>
         <w:tab/>
       </w:r>
+      <w:proofErr w:type="spellStart"/>
       <w:r>
         <w:rPr>
           <w:b/>
@@ -1311,6 +1466,7 @@
         </w:rPr>
         <w:t>Process</w:t>
       </w:r>
+      <w:proofErr w:type="spellEnd"/>
     </w:p>
     <w:p>
       <w:pPr>
@@ -1336,7 +1492,14 @@
       </w:r>
       <w:r>
         <w:tab/>
-        <w:t>ActionType:</w:t>
+      </w:r>
+      <w:proofErr w:type="spellStart"/>
+      <w:r>
+        <w:t>ActionType</w:t>
+      </w:r>
+      <w:proofErr w:type="spellEnd"/>
+      <w:r>
+        <w:t>:</w:t>
       </w:r>
       <w:r>
         <w:t xml:space="preserve">  L=Load, S=Dropped</w:t>
@@ -1356,6 +1519,7 @@
       <w:r>
         <w:tab/>
       </w:r>
+      <w:proofErr w:type="spellStart"/>
       <w:r>
         <w:rPr>
           <w:rFonts w:cs="Consolas"/>
@@ -1363,6 +1527,7 @@
         </w:rPr>
         <w:t>MethodOfEntry</w:t>
       </w:r>
+      <w:proofErr w:type="spellEnd"/>
       <w:r>
         <w:rPr>
           <w:rFonts w:cs="Consolas"/>
@@ -1374,46 +1539,49 @@
           <w:rFonts w:cs="Consolas"/>
           <w:highlight w:val="white"/>
         </w:rPr>
+        <w:t xml:space="preserve"> M=Manual, S=Scanned.</w:t>
+      </w:r>
+    </w:p>
+    <w:p>
+      <w:pPr>
+        <w:pStyle w:val="NoSpacing"/>
+        <w:rPr>
+          <w:b/>
+        </w:rPr>
+      </w:pPr>
+    </w:p>
+    <w:p>
+      <w:pPr>
+        <w:pStyle w:val="NoSpacing"/>
+        <w:rPr>
+          <w:b/>
+          <w:u w:val="single"/>
+        </w:rPr>
+      </w:pPr>
+      <w:proofErr w:type="spellStart"/>
+      <w:r>
+        <w:rPr>
+          <w:b/>
+          <w:u w:val="single"/>
+        </w:rPr>
+        <w:t>Enroute</w:t>
+      </w:r>
+      <w:proofErr w:type="spellEnd"/>
+      <w:r>
+        <w:rPr>
+          <w:b/>
+          <w:u w:val="single"/>
+        </w:rPr>
+        <w:t xml:space="preserve"> action calls</w:t>
+      </w:r>
+      <w:r>
+        <w:rPr>
+          <w:b/>
+          <w:u w:val="single"/>
+        </w:rPr>
         <w:t xml:space="preserve"> </w:t>
       </w:r>
-      <w:r>
-        <w:rPr>
-          <w:rFonts w:cs="Consolas"/>
-          <w:highlight w:val="white"/>
-        </w:rPr>
-        <w:t>M=Manual, S=Scanned.</w:t>
-      </w:r>
-    </w:p>
-    <w:p>
-      <w:pPr>
-        <w:pStyle w:val="NoSpacing"/>
-        <w:rPr>
-          <w:b/>
-        </w:rPr>
-      </w:pPr>
-    </w:p>
-    <w:p>
-      <w:pPr>
-        <w:pStyle w:val="NoSpacing"/>
-        <w:rPr>
-          <w:b/>
-          <w:u w:val="single"/>
-        </w:rPr>
-      </w:pPr>
-      <w:r>
-        <w:rPr>
-          <w:b/>
-          <w:u w:val="single"/>
-        </w:rPr>
-        <w:t>Enroute action calls</w:t>
-      </w:r>
-      <w:r>
-        <w:rPr>
-          <w:b/>
-          <w:u w:val="single"/>
-        </w:rPr>
-        <w:t xml:space="preserve"> </w:t>
-      </w:r>
+      <w:proofErr w:type="spellStart"/>
       <w:r>
         <w:rPr>
           <w:b/>
@@ -1438,6 +1606,7 @@
         </w:rPr>
         <w:t>Process</w:t>
       </w:r>
+      <w:proofErr w:type="spellEnd"/>
     </w:p>
     <w:p>
       <w:pPr>
@@ -1467,6 +1636,7 @@
         </w:rPr>
         <w:tab/>
       </w:r>
+      <w:proofErr w:type="spellStart"/>
       <w:r>
         <w:rPr>
           <w:b/>
@@ -1491,6 +1661,7 @@
         </w:rPr>
         <w:t>Process</w:t>
       </w:r>
+      <w:proofErr w:type="spellEnd"/>
     </w:p>
     <w:p>
       <w:pPr>
@@ -1532,7 +1703,15 @@
         <w:ind w:left="1440"/>
       </w:pPr>
       <w:r>
-        <w:t>Code has not yet been written to resequence trips for driver if driver has gone out-of-sequence.</w:t>
+        <w:t xml:space="preserve">Code has not yet been written to </w:t>
+      </w:r>
+      <w:proofErr w:type="spellStart"/>
+      <w:r>
+        <w:t>resequence</w:t>
+      </w:r>
+      <w:proofErr w:type="spellEnd"/>
+      <w:r>
+        <w:t xml:space="preserve"> trips for driver if driver has gone out-of-sequence.</w:t>
       </w:r>
     </w:p>
     <w:p>
@@ -1558,892 +1737,905 @@
         <w:ind w:left="1440" w:hanging="1440"/>
       </w:pPr>
       <w:r>
-        <w:t xml:space="preserve">Open Issues:     </w:t>
-      </w:r>
-      <w:r>
-        <w:tab/>
-        <w:t>Delete TripSegmentMileage throws an exception, commented out.</w:t>
-      </w:r>
-    </w:p>
-    <w:p>
-      <w:pPr>
-        <w:pStyle w:val="NoSpacing"/>
-        <w:ind w:left="1440" w:hanging="1440"/>
-      </w:pPr>
-      <w:r>
-        <w:tab/>
-        <w:t>Used only if a driver has previously gone enroute on this same segment.</w:t>
-      </w:r>
-    </w:p>
-    <w:p>
-      <w:pPr>
-        <w:pStyle w:val="NoSpacing"/>
-        <w:ind w:left="1440" w:hanging="1440"/>
-        <w:rPr>
-          <w:b/>
-        </w:rPr>
-      </w:pPr>
-    </w:p>
-    <w:p>
-      <w:pPr>
-        <w:pStyle w:val="NoSpacing"/>
-        <w:rPr>
-          <w:b/>
-          <w:u w:val="single"/>
-        </w:rPr>
-      </w:pPr>
-      <w:r>
-        <w:rPr>
-          <w:b/>
-          <w:u w:val="single"/>
-        </w:rPr>
-        <w:t>Arrive action calls</w:t>
-      </w:r>
-      <w:r>
-        <w:rPr>
-          <w:b/>
-          <w:u w:val="single"/>
-        </w:rPr>
-        <w:t xml:space="preserve"> </w:t>
-      </w:r>
-      <w:r>
-        <w:rPr>
-          <w:b/>
-          <w:highlight w:val="white"/>
-          <w:u w:val="single"/>
-        </w:rPr>
-        <w:t>Driver</w:t>
-      </w:r>
-      <w:r>
-        <w:rPr>
-          <w:b/>
-          <w:highlight w:val="white"/>
-          <w:u w:val="single"/>
-        </w:rPr>
-        <w:t>Arrive</w:t>
-      </w:r>
-      <w:r>
-        <w:rPr>
-          <w:b/>
-          <w:highlight w:val="white"/>
-          <w:u w:val="single"/>
-        </w:rPr>
-        <w:t>Process</w:t>
-      </w:r>
-    </w:p>
-    <w:p>
-      <w:pPr>
-        <w:pStyle w:val="NoSpacing"/>
-        <w:rPr>
-          <w:b/>
-        </w:rPr>
-      </w:pPr>
-      <w:r>
-        <w:rPr>
-          <w:b/>
-          <w:highlight w:val="white"/>
-        </w:rPr>
-        <w:t>Service:</w:t>
-      </w:r>
-      <w:r>
-        <w:rPr>
-          <w:b/>
-          <w:highlight w:val="white"/>
-        </w:rPr>
-        <w:tab/>
-      </w:r>
-      <w:r>
-        <w:rPr>
-          <w:b/>
-          <w:highlight w:val="white"/>
-        </w:rPr>
-        <w:tab/>
-      </w:r>
-      <w:r>
-        <w:rPr>
-          <w:b/>
-          <w:highlight w:val="white"/>
-          <w:u w:val="single"/>
-        </w:rPr>
-        <w:t>Driver</w:t>
-      </w:r>
-      <w:r>
-        <w:rPr>
-          <w:b/>
-          <w:highlight w:val="white"/>
-          <w:u w:val="single"/>
-        </w:rPr>
-        <w:t>Arrive</w:t>
-      </w:r>
-      <w:r>
-        <w:rPr>
-          <w:b/>
-          <w:highlight w:val="white"/>
-          <w:u w:val="single"/>
-        </w:rPr>
-        <w:t>Process</w:t>
-      </w:r>
-    </w:p>
-    <w:p>
-      <w:pPr>
-        <w:pStyle w:val="NoSpacing"/>
-      </w:pPr>
-      <w:r>
-        <w:t>Status:</w:t>
-      </w:r>
-      <w:r>
-        <w:tab/>
-      </w:r>
-      <w:r>
-        <w:tab/>
-      </w:r>
-      <w:r>
-        <w:t>Fully f</w:t>
-      </w:r>
-      <w:r>
-        <w:t xml:space="preserve">unctional </w:t>
-      </w:r>
-    </w:p>
-    <w:p>
-      <w:pPr>
-        <w:pStyle w:val="NoSpacing"/>
-        <w:rPr>
-          <w:b/>
-        </w:rPr>
-      </w:pPr>
-    </w:p>
-    <w:p>
-      <w:pPr>
-        <w:pStyle w:val="NoSpacing"/>
-        <w:rPr>
-          <w:b/>
-          <w:u w:val="single"/>
-        </w:rPr>
-      </w:pPr>
-      <w:r>
-        <w:rPr>
-          <w:b/>
-          <w:u w:val="single"/>
-        </w:rPr>
-        <w:t xml:space="preserve">Segment Done (Stop Transaction, Yard/Scale, Scale) calls </w:t>
-      </w:r>
-      <w:r>
-        <w:rPr>
-          <w:b/>
-          <w:highlight w:val="white"/>
-          <w:u w:val="single"/>
-        </w:rPr>
-        <w:t>DriverContainerActionProcess</w:t>
-      </w:r>
-      <w:r>
-        <w:rPr>
-          <w:b/>
-          <w:u w:val="single"/>
-        </w:rPr>
-        <w:t xml:space="preserve"> for each container and DriverSegmentDoneProcess for the segment completed.</w:t>
-      </w:r>
-    </w:p>
-    <w:p>
-      <w:pPr>
-        <w:pStyle w:val="NoSpacing"/>
-        <w:rPr>
-          <w:b/>
-          <w:u w:val="single"/>
-        </w:rPr>
-      </w:pPr>
-    </w:p>
-    <w:p>
-      <w:pPr>
-        <w:pStyle w:val="NoSpacing"/>
-        <w:rPr>
-          <w:b/>
-          <w:u w:val="single"/>
-        </w:rPr>
-      </w:pPr>
-      <w:r>
-        <w:rPr>
-          <w:b/>
-          <w:highlight w:val="white"/>
-        </w:rPr>
-        <w:t>Service:</w:t>
-      </w:r>
-      <w:r>
-        <w:rPr>
-          <w:b/>
-          <w:highlight w:val="white"/>
-        </w:rPr>
-        <w:tab/>
-      </w:r>
-      <w:r>
-        <w:rPr>
-          <w:b/>
-          <w:highlight w:val="white"/>
-        </w:rPr>
-        <w:tab/>
-      </w:r>
-      <w:r>
-        <w:rPr>
-          <w:b/>
-          <w:highlight w:val="white"/>
-          <w:u w:val="single"/>
-        </w:rPr>
-        <w:t>DriverContainerActionProcess</w:t>
-      </w:r>
-    </w:p>
-    <w:p>
-      <w:pPr>
-        <w:pStyle w:val="NoSpacing"/>
-      </w:pPr>
-      <w:r>
-        <w:t>Status:</w:t>
-      </w:r>
-      <w:r>
-        <w:tab/>
-      </w:r>
-      <w:r>
-        <w:tab/>
-        <w:t xml:space="preserve">Functional </w:t>
-      </w:r>
-    </w:p>
-    <w:p>
-      <w:pPr>
-        <w:pStyle w:val="NoSpacing"/>
-      </w:pPr>
-      <w:r>
-        <w:t>Limitation</w:t>
-      </w:r>
-      <w:r>
-        <w:t>s</w:t>
-      </w:r>
-      <w:r>
-        <w:t xml:space="preserve">: </w:t>
-      </w:r>
-      <w:r>
-        <w:tab/>
-        <w:t>Code to process the “quantity in container number” has not been written yet.</w:t>
-      </w:r>
-    </w:p>
-    <w:p>
-      <w:pPr>
-        <w:pStyle w:val="NoSpacing"/>
-      </w:pPr>
-      <w:r>
-        <w:tab/>
-      </w:r>
-      <w:r>
-        <w:tab/>
-      </w:r>
-      <w:r>
-        <w:t>Testing needs to be completed for</w:t>
-      </w:r>
-      <w:r>
-        <w:t xml:space="preserve"> setting of the </w:t>
-      </w:r>
-      <w:r>
-        <w:t>location warning flag.</w:t>
-      </w:r>
-    </w:p>
-    <w:p>
-      <w:pPr>
-        <w:pStyle w:val="NoSpacing"/>
-      </w:pPr>
-      <w:r>
-        <w:tab/>
-      </w:r>
-      <w:r>
-        <w:tab/>
-      </w:r>
-      <w:r>
-        <w:t>Testing needs to be completed for exception and review processing.</w:t>
-      </w:r>
-    </w:p>
-    <w:p>
-      <w:pPr>
-        <w:pStyle w:val="NoSpacing"/>
-      </w:pPr>
-      <w:r>
-        <w:t xml:space="preserve">Special Fields: </w:t>
-      </w:r>
-      <w:r>
-        <w:tab/>
-        <w:t>ActionType</w:t>
-      </w:r>
-      <w:r>
-        <w:t xml:space="preserve">: </w:t>
-      </w:r>
-      <w:r>
-        <w:t xml:space="preserve">  D=Done, E=Exception, R=Review</w:t>
-      </w:r>
-    </w:p>
-    <w:p>
-      <w:pPr>
-        <w:pStyle w:val="NoSpacing"/>
-      </w:pPr>
-      <w:r>
-        <w:tab/>
-      </w:r>
-      <w:r>
-        <w:tab/>
-      </w:r>
-      <w:r>
-        <w:t>ActionCode</w:t>
-      </w:r>
-      <w:r>
-        <w:t>:</w:t>
-      </w:r>
-      <w:r>
-        <w:t xml:space="preserve"> </w:t>
-      </w:r>
-      <w:r>
-        <w:rPr>
-          <w:rFonts w:cs="Consolas"/>
-          <w:color w:val="000000"/>
-        </w:rPr>
-        <w:t xml:space="preserve">For Yard, </w:t>
-      </w:r>
-      <w:r>
-        <w:t>Review Reason Code or Exception Code</w:t>
-      </w:r>
-    </w:p>
-    <w:p>
-      <w:pPr>
-        <w:pStyle w:val="NoSpacing"/>
-      </w:pPr>
-      <w:r>
-        <w:tab/>
-      </w:r>
-      <w:r>
-        <w:tab/>
-        <w:t>ActionDesc</w:t>
-      </w:r>
-      <w:r>
-        <w:t xml:space="preserve">:  </w:t>
-      </w:r>
-      <w:r>
-        <w:rPr>
-          <w:rFonts w:cs="Consolas"/>
-          <w:color w:val="000000"/>
-        </w:rPr>
-        <w:t xml:space="preserve">For Yard, </w:t>
-      </w:r>
-      <w:r>
-        <w:t>Review Reason Description or Exception Description</w:t>
-      </w:r>
-    </w:p>
-    <w:p>
-      <w:pPr>
-        <w:pStyle w:val="NoSpacing"/>
-        <w:ind w:left="720" w:firstLine="720"/>
-        <w:rPr>
-          <w:rFonts w:cs="Consolas"/>
-          <w:color w:val="000000"/>
-        </w:rPr>
-      </w:pPr>
-      <w:r>
-        <w:rPr>
-          <w:rFonts w:cs="Consolas"/>
-          <w:color w:val="000000"/>
-          <w:highlight w:val="white"/>
-        </w:rPr>
-        <w:t>SetInYardFlag</w:t>
-      </w:r>
-      <w:r>
-        <w:rPr>
-          <w:rFonts w:cs="Consolas"/>
-          <w:color w:val="000000"/>
-        </w:rPr>
-        <w:t>: For Yard, Y/N</w:t>
-      </w:r>
-    </w:p>
-    <w:p>
-      <w:pPr>
-        <w:pStyle w:val="NoSpacing"/>
-        <w:rPr>
-          <w:u w:val="single"/>
-        </w:rPr>
-      </w:pPr>
-    </w:p>
-    <w:p>
-      <w:pPr>
-        <w:pStyle w:val="NoSpacing"/>
-        <w:rPr>
-          <w:b/>
-        </w:rPr>
-      </w:pPr>
-      <w:r>
-        <w:rPr>
-          <w:b/>
-          <w:highlight w:val="white"/>
-        </w:rPr>
-        <w:t>Service:</w:t>
-      </w:r>
-      <w:r>
-        <w:rPr>
-          <w:b/>
-          <w:highlight w:val="white"/>
-        </w:rPr>
-        <w:tab/>
-      </w:r>
-      <w:r>
-        <w:rPr>
-          <w:b/>
-          <w:highlight w:val="white"/>
-        </w:rPr>
-        <w:tab/>
-      </w:r>
-      <w:r>
-        <w:rPr>
-          <w:b/>
-          <w:u w:val="single"/>
-        </w:rPr>
-        <w:t>DriverSegmentDoneProcess</w:t>
-      </w:r>
-    </w:p>
-    <w:p>
-      <w:pPr>
-        <w:pStyle w:val="NoSpacing"/>
-      </w:pPr>
-      <w:r>
-        <w:t>Status:</w:t>
-      </w:r>
-      <w:r>
-        <w:tab/>
-      </w:r>
-      <w:r>
-        <w:tab/>
-        <w:t xml:space="preserve">Functional </w:t>
-      </w:r>
-    </w:p>
-    <w:p>
-      <w:pPr>
-        <w:pStyle w:val="NoSpacing"/>
-      </w:pPr>
-      <w:r>
-        <w:t>Limitations:</w:t>
-      </w:r>
-      <w:r>
-        <w:tab/>
-      </w:r>
-      <w:r>
-        <w:t>Testing needs to be completed for exception and review processing.</w:t>
-      </w:r>
-    </w:p>
-    <w:p>
-      <w:pPr>
-        <w:pStyle w:val="NoSpacing"/>
-      </w:pPr>
-      <w:r>
-        <w:tab/>
-      </w:r>
-      <w:r>
-        <w:tab/>
-        <w:t>Testing needs to be completed for scale segment trip type</w:t>
-      </w:r>
-      <w:r>
-        <w:t xml:space="preserve"> processing</w:t>
-      </w:r>
-      <w:r>
-        <w:t>.</w:t>
-      </w:r>
-    </w:p>
-    <w:p>
-      <w:pPr>
-        <w:pStyle w:val="NoSpacing"/>
-      </w:pPr>
-      <w:r>
-        <w:t>Open Issues:</w:t>
-      </w:r>
-      <w:r>
-        <w:tab/>
-        <w:t>Delete TripSegment</w:t>
-      </w:r>
-      <w:r>
-        <w:t>Container</w:t>
-      </w:r>
-      <w:r>
-        <w:t xml:space="preserve"> throws an exception, commented out.</w:t>
-      </w:r>
-    </w:p>
-    <w:p>
-      <w:pPr>
-        <w:pStyle w:val="NoSpacing"/>
-        <w:ind w:left="1440"/>
-      </w:pPr>
-      <w:r>
-        <w:t>Used to remove any additional containers that have not been completed from the trip. This should not normally happen.</w:t>
-      </w:r>
-    </w:p>
-    <w:p>
-      <w:pPr>
-        <w:pStyle w:val="NoSpacing"/>
-      </w:pPr>
-    </w:p>
-    <w:p>
-      <w:pPr>
-        <w:pStyle w:val="NoSpacing"/>
-        <w:rPr>
-          <w:b/>
-        </w:rPr>
-      </w:pPr>
-      <w:r>
-        <w:rPr>
-          <w:b/>
-        </w:rPr>
-        <w:t>This service includes the MarkTripDone processing.</w:t>
-      </w:r>
-    </w:p>
-    <w:p>
-      <w:pPr>
-        <w:pStyle w:val="NoSpacing"/>
-      </w:pPr>
-      <w:r>
-        <w:t>Status:</w:t>
-      </w:r>
-      <w:r>
-        <w:tab/>
-      </w:r>
-      <w:r>
-        <w:tab/>
-        <w:t xml:space="preserve">Functional </w:t>
-      </w:r>
-    </w:p>
-    <w:p>
-      <w:pPr>
-        <w:pStyle w:val="NoSpacing"/>
-      </w:pPr>
-      <w:r>
-        <w:t>Limitations:</w:t>
-      </w:r>
-      <w:r>
-        <w:tab/>
-      </w:r>
-      <w:r>
-        <w:t>Testing needs to be completed for exception and review processing.</w:t>
-      </w:r>
-    </w:p>
-    <w:p>
-      <w:pPr>
-        <w:pStyle w:val="NoSpacing"/>
-        <w:ind w:left="1440"/>
-      </w:pPr>
-      <w:r>
-        <w:t>Code</w:t>
-      </w:r>
-      <w:r>
-        <w:t xml:space="preserve"> has not yet been written</w:t>
-      </w:r>
-      <w:r>
-        <w:t xml:space="preserve"> </w:t>
-      </w:r>
-      <w:r>
-        <w:rPr>
-          <w:rFonts w:cs="Consolas"/>
-          <w:highlight w:val="white"/>
-        </w:rPr>
-        <w:t xml:space="preserve">to check for exception </w:t>
-      </w:r>
-      <w:r>
-        <w:rPr>
-          <w:rFonts w:cs="Consolas"/>
-          <w:highlight w:val="white"/>
-        </w:rPr>
-        <w:t xml:space="preserve">delay </w:t>
-      </w:r>
-      <w:r>
-        <w:rPr>
-          <w:rFonts w:cs="Consolas"/>
-          <w:highlight w:val="white"/>
-        </w:rPr>
-        <w:t>type. If any delay on the trip was an exception type, change the status of the segment to E=Exception</w:t>
-      </w:r>
-      <w:r>
-        <w:rPr>
-          <w:rFonts w:cs="Consolas"/>
-        </w:rPr>
-        <w:t>.</w:t>
-      </w:r>
-    </w:p>
-    <w:p>
-      <w:pPr>
-        <w:pStyle w:val="NoSpacing"/>
-        <w:ind w:left="1440"/>
-      </w:pPr>
-      <w:r>
-        <w:t>Code</w:t>
-      </w:r>
-      <w:r>
-        <w:t xml:space="preserve"> has not yet been written</w:t>
-      </w:r>
-      <w:r>
-        <w:t xml:space="preserve"> to check if trip should be placed in the error queue.  This is a preference.</w:t>
-      </w:r>
-    </w:p>
-    <w:p>
-      <w:pPr>
-        <w:pStyle w:val="NoSpacing"/>
-        <w:ind w:left="1440"/>
-      </w:pPr>
-      <w:r>
-        <w:t>Code has not yet been written to r</w:t>
-      </w:r>
-      <w:r>
-        <w:t>e</w:t>
-      </w:r>
-      <w:r>
-        <w:t>-</w:t>
-      </w:r>
-      <w:r>
-        <w:t>sequence trips or the driver, now that one has been completed.</w:t>
-      </w:r>
-    </w:p>
-    <w:p>
-      <w:pPr>
-        <w:pStyle w:val="NoSpacing"/>
-        <w:ind w:left="1440"/>
-      </w:pPr>
-    </w:p>
-    <w:p>
-      <w:pPr>
-        <w:pStyle w:val="NoSpacing"/>
-        <w:rPr>
-          <w:b/>
-          <w:u w:val="single"/>
-        </w:rPr>
-      </w:pPr>
-      <w:r>
-        <w:rPr>
-          <w:b/>
-          <w:u w:val="single"/>
-        </w:rPr>
-        <w:lastRenderedPageBreak/>
-        <w:t>Driver Delay and Back on Duty Actions</w:t>
-      </w:r>
-      <w:r>
-        <w:rPr>
-          <w:b/>
-          <w:u w:val="single"/>
-        </w:rPr>
-        <w:t xml:space="preserve"> calls </w:t>
-      </w:r>
-      <w:r>
-        <w:rPr>
-          <w:b/>
-          <w:highlight w:val="white"/>
-          <w:u w:val="single"/>
-        </w:rPr>
-        <w:t>DriverDelayProcess</w:t>
-      </w:r>
-    </w:p>
-    <w:p>
-      <w:pPr>
-        <w:pStyle w:val="NoSpacing"/>
-        <w:rPr>
-          <w:b/>
-        </w:rPr>
-      </w:pPr>
-      <w:r>
-        <w:rPr>
-          <w:b/>
-          <w:highlight w:val="white"/>
-        </w:rPr>
-        <w:t>Service:</w:t>
-      </w:r>
-      <w:r>
-        <w:rPr>
-          <w:b/>
-          <w:highlight w:val="white"/>
-        </w:rPr>
-        <w:tab/>
-      </w:r>
-      <w:r>
-        <w:rPr>
-          <w:b/>
-          <w:highlight w:val="white"/>
-        </w:rPr>
-        <w:tab/>
-      </w:r>
-      <w:r>
-        <w:rPr>
-          <w:b/>
-          <w:highlight w:val="white"/>
-        </w:rPr>
-        <w:t>DriverDelayProcess</w:t>
-      </w:r>
-    </w:p>
-    <w:p>
-      <w:pPr>
-        <w:pStyle w:val="NoSpacing"/>
-      </w:pPr>
-      <w:r>
-        <w:t xml:space="preserve">Special Fields: </w:t>
-      </w:r>
-      <w:r>
-        <w:tab/>
-        <w:t>ActionType = D=Delay, B=Back On Duty</w:t>
-      </w:r>
-    </w:p>
-    <w:p>
-      <w:pPr>
-        <w:pStyle w:val="NoSpacing"/>
-      </w:pPr>
-      <w:r>
-        <w:t>Status:</w:t>
-      </w:r>
-      <w:r>
-        <w:tab/>
-      </w:r>
-      <w:r>
-        <w:tab/>
-        <w:t>Functional</w:t>
-      </w:r>
-    </w:p>
-    <w:p>
-      <w:pPr>
-        <w:pStyle w:val="NoSpacing"/>
-      </w:pPr>
-      <w:r>
-        <w:t>Open Issues:</w:t>
-      </w:r>
-      <w:r>
-        <w:tab/>
-        <w:t>Delete DriverDelay throws an exception, commented out</w:t>
-      </w:r>
-    </w:p>
-    <w:p>
-      <w:pPr>
-        <w:pStyle w:val="NoSpacing"/>
-        <w:ind w:left="720" w:firstLine="720"/>
-      </w:pPr>
-      <w:r>
-        <w:t>Used only when there are multipl</w:t>
-      </w:r>
-      <w:r>
-        <w:t>e open-ended delays. This</w:t>
-      </w:r>
-      <w:r>
-        <w:t xml:space="preserve"> should not happen.</w:t>
-      </w:r>
-    </w:p>
-    <w:p>
-      <w:pPr>
-        <w:pStyle w:val="NoSpacing"/>
-        <w:rPr>
-          <w:rFonts w:cs="Consolas"/>
-        </w:rPr>
-      </w:pPr>
-      <w:r>
-        <w:t xml:space="preserve">Other issues: </w:t>
-      </w:r>
-      <w:r>
-        <w:tab/>
-      </w:r>
-      <w:r>
-        <w:rPr>
-          <w:rFonts w:cs="Consolas"/>
-          <w:highlight w:val="white"/>
-        </w:rPr>
-        <w:t>What do we do if there is no driver stat</w:t>
-      </w:r>
-      <w:r>
-        <w:rPr>
-          <w:rFonts w:cs="Consolas"/>
-          <w:highlight w:val="white"/>
-        </w:rPr>
-        <w:t>us record</w:t>
-      </w:r>
-      <w:r>
-        <w:rPr>
-          <w:rFonts w:cs="Consolas"/>
-          <w:highlight w:val="white"/>
-        </w:rPr>
-        <w:t xml:space="preserve"> </w:t>
-      </w:r>
-      <w:r>
-        <w:rPr>
-          <w:rFonts w:cs="Consolas"/>
-          <w:highlight w:val="white"/>
-        </w:rPr>
-        <w:t xml:space="preserve">because </w:t>
-      </w:r>
-      <w:r>
-        <w:rPr>
-          <w:rFonts w:cs="Consolas"/>
-          <w:highlight w:val="white"/>
-        </w:rPr>
-        <w:t xml:space="preserve">driver </w:t>
-      </w:r>
-      <w:r>
-        <w:rPr>
-          <w:rFonts w:cs="Consolas"/>
-          <w:highlight w:val="white"/>
-        </w:rPr>
-        <w:t xml:space="preserve">is </w:t>
-      </w:r>
-      <w:r>
-        <w:rPr>
-          <w:rFonts w:cs="Consolas"/>
-          <w:highlight w:val="white"/>
-        </w:rPr>
-        <w:t>not logged in.</w:t>
-      </w:r>
-      <w:r>
-        <w:rPr>
-          <w:rFonts w:cs="Consolas"/>
-        </w:rPr>
-        <w:t xml:space="preserve"> </w:t>
-      </w:r>
-    </w:p>
-    <w:p>
-      <w:pPr>
-        <w:pStyle w:val="NoSpacing"/>
-        <w:ind w:left="720" w:firstLine="720"/>
-        <w:rPr>
-          <w:rFonts w:cs="Consolas"/>
-        </w:rPr>
-      </w:pPr>
-      <w:r>
-        <w:rPr>
-          <w:rFonts w:cs="Consolas"/>
-        </w:rPr>
-        <w:t>This should never happen. But should we create one and add a driver history record?</w:t>
-      </w:r>
-    </w:p>
-    <w:p>
-      <w:pPr>
-        <w:pStyle w:val="NoSpacing"/>
-        <w:ind w:left="1440"/>
-      </w:pPr>
-      <w:r>
-        <w:rPr>
-          <w:rFonts w:cs="Consolas"/>
-          <w:highlight w:val="white"/>
-        </w:rPr>
-        <w:t xml:space="preserve">On a back on duty, if there is no delay </w:t>
-      </w:r>
-      <w:r>
-        <w:rPr>
-          <w:rFonts w:cs="Consolas"/>
-          <w:highlight w:val="white"/>
-        </w:rPr>
-        <w:t xml:space="preserve">record </w:t>
-      </w:r>
-      <w:r>
-        <w:rPr>
-          <w:rFonts w:cs="Consolas"/>
-          <w:highlight w:val="white"/>
-        </w:rPr>
-        <w:t>started, should we start one and end it?</w:t>
-      </w:r>
-    </w:p>
-    <w:p>
-      <w:pPr>
-        <w:pStyle w:val="NoSpacing"/>
-      </w:pPr>
-      <w:r>
-        <w:t xml:space="preserve"> </w:t>
+        <w:t xml:space="preserve">Other </w:t>
+      </w:r>
+      <w:r>
+        <w:t xml:space="preserve">Issues:     </w:t>
+      </w:r>
+      <w:r>
+        <w:tab/>
+      </w:r>
+      <w:r>
+        <w:t>Nee</w:t>
+      </w:r>
+      <w:r>
+        <w:t xml:space="preserve">d to determine how to do deletes and </w:t>
       </w:r>
       <w:bookmarkStart w:id="0" w:name="_GoBack"/>
       <w:bookmarkEnd w:id="0"/>
+      <w:r>
+        <w:t>updates and</w:t>
+      </w:r>
+      <w:r>
+        <w:t xml:space="preserve"> inserts before anything is committed.</w:t>
+      </w:r>
+    </w:p>
+    <w:p>
+      <w:pPr>
+        <w:pStyle w:val="NoSpacing"/>
+        <w:ind w:left="1440" w:hanging="1440"/>
+        <w:rPr>
+          <w:b/>
+        </w:rPr>
+      </w:pPr>
+    </w:p>
+    <w:p>
+      <w:pPr>
+        <w:pStyle w:val="NoSpacing"/>
+        <w:rPr>
+          <w:b/>
+          <w:u w:val="single"/>
+        </w:rPr>
+      </w:pPr>
+      <w:r>
+        <w:rPr>
+          <w:b/>
+          <w:u w:val="single"/>
+        </w:rPr>
+        <w:t>Arrive action calls</w:t>
+      </w:r>
+      <w:r>
+        <w:rPr>
+          <w:b/>
+          <w:u w:val="single"/>
+        </w:rPr>
+        <w:t xml:space="preserve"> </w:t>
+      </w:r>
+      <w:proofErr w:type="spellStart"/>
+      <w:r>
+        <w:rPr>
+          <w:b/>
+          <w:highlight w:val="white"/>
+          <w:u w:val="single"/>
+        </w:rPr>
+        <w:t>Driver</w:t>
+      </w:r>
+      <w:r>
+        <w:rPr>
+          <w:b/>
+          <w:highlight w:val="white"/>
+          <w:u w:val="single"/>
+        </w:rPr>
+        <w:t>Arrive</w:t>
+      </w:r>
+      <w:r>
+        <w:rPr>
+          <w:b/>
+          <w:highlight w:val="white"/>
+          <w:u w:val="single"/>
+        </w:rPr>
+        <w:t>Process</w:t>
+      </w:r>
+      <w:proofErr w:type="spellEnd"/>
+    </w:p>
+    <w:p>
+      <w:pPr>
+        <w:pStyle w:val="NoSpacing"/>
+        <w:rPr>
+          <w:b/>
+        </w:rPr>
+      </w:pPr>
+      <w:r>
+        <w:rPr>
+          <w:b/>
+          <w:highlight w:val="white"/>
+        </w:rPr>
+        <w:t>Service:</w:t>
+      </w:r>
+      <w:r>
+        <w:rPr>
+          <w:b/>
+          <w:highlight w:val="white"/>
+        </w:rPr>
+        <w:tab/>
+      </w:r>
+      <w:r>
+        <w:rPr>
+          <w:b/>
+          <w:highlight w:val="white"/>
+        </w:rPr>
+        <w:tab/>
+      </w:r>
+      <w:proofErr w:type="spellStart"/>
+      <w:r>
+        <w:rPr>
+          <w:b/>
+          <w:highlight w:val="white"/>
+          <w:u w:val="single"/>
+        </w:rPr>
+        <w:t>Driver</w:t>
+      </w:r>
+      <w:r>
+        <w:rPr>
+          <w:b/>
+          <w:highlight w:val="white"/>
+          <w:u w:val="single"/>
+        </w:rPr>
+        <w:t>Arrive</w:t>
+      </w:r>
+      <w:r>
+        <w:rPr>
+          <w:b/>
+          <w:highlight w:val="white"/>
+          <w:u w:val="single"/>
+        </w:rPr>
+        <w:t>Process</w:t>
+      </w:r>
+      <w:proofErr w:type="spellEnd"/>
+    </w:p>
+    <w:p>
+      <w:pPr>
+        <w:pStyle w:val="NoSpacing"/>
+      </w:pPr>
+      <w:r>
+        <w:t>Status:</w:t>
+      </w:r>
+      <w:r>
+        <w:tab/>
+      </w:r>
+      <w:r>
+        <w:tab/>
+      </w:r>
+      <w:r>
+        <w:t>Fully f</w:t>
+      </w:r>
+      <w:r>
+        <w:t xml:space="preserve">unctional </w:t>
+      </w:r>
+    </w:p>
+    <w:p>
+      <w:pPr>
+        <w:pStyle w:val="NoSpacing"/>
+        <w:rPr>
+          <w:b/>
+        </w:rPr>
+      </w:pPr>
+    </w:p>
+    <w:p>
+      <w:pPr>
+        <w:pStyle w:val="NoSpacing"/>
+        <w:rPr>
+          <w:b/>
+          <w:u w:val="single"/>
+        </w:rPr>
+      </w:pPr>
+      <w:r>
+        <w:rPr>
+          <w:b/>
+          <w:u w:val="single"/>
+        </w:rPr>
+        <w:t xml:space="preserve">Segment Done (Stop Transaction, Yard/Scale, Scale) calls </w:t>
+      </w:r>
+      <w:proofErr w:type="spellStart"/>
+      <w:r>
+        <w:rPr>
+          <w:b/>
+          <w:highlight w:val="white"/>
+          <w:u w:val="single"/>
+        </w:rPr>
+        <w:t>DriverContainerActionProcess</w:t>
+      </w:r>
+      <w:proofErr w:type="spellEnd"/>
+      <w:r>
+        <w:rPr>
+          <w:b/>
+          <w:u w:val="single"/>
+        </w:rPr>
+        <w:t xml:space="preserve"> for each container and </w:t>
+      </w:r>
+      <w:proofErr w:type="spellStart"/>
+      <w:r>
+        <w:rPr>
+          <w:b/>
+          <w:u w:val="single"/>
+        </w:rPr>
+        <w:t>DriverSegmentDoneProcess</w:t>
+      </w:r>
+      <w:proofErr w:type="spellEnd"/>
+      <w:r>
+        <w:rPr>
+          <w:b/>
+          <w:u w:val="single"/>
+        </w:rPr>
+        <w:t xml:space="preserve"> for the segment completed.</w:t>
+      </w:r>
+    </w:p>
+    <w:p>
+      <w:pPr>
+        <w:pStyle w:val="NoSpacing"/>
+        <w:rPr>
+          <w:b/>
+          <w:u w:val="single"/>
+        </w:rPr>
+      </w:pPr>
+    </w:p>
+    <w:p>
+      <w:pPr>
+        <w:pStyle w:val="NoSpacing"/>
+        <w:rPr>
+          <w:b/>
+          <w:u w:val="single"/>
+        </w:rPr>
+      </w:pPr>
+      <w:r>
+        <w:rPr>
+          <w:b/>
+          <w:highlight w:val="white"/>
+        </w:rPr>
+        <w:t>Service:</w:t>
+      </w:r>
+      <w:r>
+        <w:rPr>
+          <w:b/>
+          <w:highlight w:val="white"/>
+        </w:rPr>
+        <w:tab/>
+      </w:r>
+      <w:r>
+        <w:rPr>
+          <w:b/>
+          <w:highlight w:val="white"/>
+        </w:rPr>
+        <w:tab/>
+      </w:r>
+      <w:proofErr w:type="spellStart"/>
+      <w:r>
+        <w:rPr>
+          <w:b/>
+          <w:highlight w:val="white"/>
+          <w:u w:val="single"/>
+        </w:rPr>
+        <w:t>DriverContainerActionProcess</w:t>
+      </w:r>
+      <w:proofErr w:type="spellEnd"/>
+    </w:p>
+    <w:p>
+      <w:pPr>
+        <w:pStyle w:val="NoSpacing"/>
+      </w:pPr>
+      <w:r>
+        <w:t>Status:</w:t>
+      </w:r>
+      <w:r>
+        <w:tab/>
+      </w:r>
+      <w:r>
+        <w:tab/>
+        <w:t xml:space="preserve">Functional </w:t>
+      </w:r>
+    </w:p>
+    <w:p>
+      <w:pPr>
+        <w:pStyle w:val="NoSpacing"/>
+      </w:pPr>
+      <w:r>
+        <w:t>Limitation</w:t>
+      </w:r>
+      <w:r>
+        <w:t>s</w:t>
+      </w:r>
+      <w:r>
+        <w:t xml:space="preserve">: </w:t>
+      </w:r>
+      <w:r>
+        <w:tab/>
+        <w:t>Code to process the “quantity in container number” has not been written yet.</w:t>
+      </w:r>
+    </w:p>
+    <w:p>
+      <w:pPr>
+        <w:pStyle w:val="NoSpacing"/>
+      </w:pPr>
+      <w:r>
+        <w:tab/>
+      </w:r>
+      <w:r>
+        <w:tab/>
+      </w:r>
+      <w:r>
+        <w:t>Testing needs to be completed for</w:t>
+      </w:r>
+      <w:r>
+        <w:t xml:space="preserve"> setting of the </w:t>
+      </w:r>
+      <w:r>
+        <w:t>location warning flag.</w:t>
+      </w:r>
+    </w:p>
+    <w:p>
+      <w:pPr>
+        <w:pStyle w:val="NoSpacing"/>
+      </w:pPr>
+      <w:r>
+        <w:tab/>
+      </w:r>
+      <w:r>
+        <w:tab/>
+      </w:r>
+      <w:r>
+        <w:t>Testing needs to be completed for exception and review processing.</w:t>
+      </w:r>
+    </w:p>
+    <w:p>
+      <w:pPr>
+        <w:pStyle w:val="NoSpacing"/>
+      </w:pPr>
+      <w:r>
+        <w:t xml:space="preserve">Special Fields: </w:t>
+      </w:r>
+      <w:r>
+        <w:tab/>
+      </w:r>
+      <w:proofErr w:type="spellStart"/>
+      <w:r>
+        <w:t>ActionType</w:t>
+      </w:r>
+      <w:proofErr w:type="spellEnd"/>
+      <w:r>
+        <w:t xml:space="preserve">: </w:t>
+      </w:r>
+      <w:r>
+        <w:t xml:space="preserve">  D=Done, E=Exception, R=Review</w:t>
+      </w:r>
+    </w:p>
+    <w:p>
+      <w:pPr>
+        <w:pStyle w:val="NoSpacing"/>
+      </w:pPr>
+      <w:r>
+        <w:tab/>
+      </w:r>
+      <w:r>
+        <w:tab/>
+      </w:r>
+      <w:proofErr w:type="spellStart"/>
+      <w:r>
+        <w:t>ActionCode</w:t>
+      </w:r>
+      <w:proofErr w:type="spellEnd"/>
+      <w:r>
+        <w:t>:</w:t>
+      </w:r>
+      <w:r>
+        <w:t xml:space="preserve"> </w:t>
+      </w:r>
+      <w:r>
+        <w:rPr>
+          <w:rFonts w:cs="Consolas"/>
+          <w:color w:val="000000"/>
+        </w:rPr>
+        <w:t xml:space="preserve">For Yard, </w:t>
+      </w:r>
+      <w:r>
+        <w:t>Review Reason Code or Exception Code</w:t>
+      </w:r>
+    </w:p>
+    <w:p>
+      <w:pPr>
+        <w:pStyle w:val="NoSpacing"/>
+      </w:pPr>
+      <w:r>
+        <w:tab/>
+      </w:r>
+      <w:r>
+        <w:tab/>
+      </w:r>
+      <w:proofErr w:type="spellStart"/>
+      <w:r>
+        <w:t>ActionDesc</w:t>
+      </w:r>
+      <w:proofErr w:type="spellEnd"/>
+      <w:r>
+        <w:t xml:space="preserve">:  </w:t>
+      </w:r>
+      <w:r>
+        <w:rPr>
+          <w:rFonts w:cs="Consolas"/>
+          <w:color w:val="000000"/>
+        </w:rPr>
+        <w:t xml:space="preserve">For Yard, </w:t>
+      </w:r>
+      <w:r>
+        <w:t>Review Reason Description or Exception Description</w:t>
+      </w:r>
+    </w:p>
+    <w:p>
+      <w:pPr>
+        <w:pStyle w:val="NoSpacing"/>
+        <w:ind w:left="720" w:firstLine="720"/>
+        <w:rPr>
+          <w:rFonts w:cs="Consolas"/>
+          <w:color w:val="000000"/>
+        </w:rPr>
+      </w:pPr>
+      <w:proofErr w:type="spellStart"/>
+      <w:r>
+        <w:rPr>
+          <w:rFonts w:cs="Consolas"/>
+          <w:color w:val="000000"/>
+          <w:highlight w:val="white"/>
+        </w:rPr>
+        <w:t>SetInYardFlag</w:t>
+      </w:r>
+      <w:proofErr w:type="spellEnd"/>
+      <w:r>
+        <w:rPr>
+          <w:rFonts w:cs="Consolas"/>
+          <w:color w:val="000000"/>
+        </w:rPr>
+        <w:t>: For Yard, Y/N</w:t>
+      </w:r>
+    </w:p>
+    <w:p>
+      <w:pPr>
+        <w:pStyle w:val="NoSpacing"/>
+        <w:rPr>
+          <w:u w:val="single"/>
+        </w:rPr>
+      </w:pPr>
+    </w:p>
+    <w:p>
+      <w:pPr>
+        <w:pStyle w:val="NoSpacing"/>
+        <w:rPr>
+          <w:b/>
+        </w:rPr>
+      </w:pPr>
+      <w:r>
+        <w:rPr>
+          <w:b/>
+          <w:highlight w:val="white"/>
+        </w:rPr>
+        <w:t>Service:</w:t>
+      </w:r>
+      <w:r>
+        <w:rPr>
+          <w:b/>
+          <w:highlight w:val="white"/>
+        </w:rPr>
+        <w:tab/>
+      </w:r>
+      <w:r>
+        <w:rPr>
+          <w:b/>
+          <w:highlight w:val="white"/>
+        </w:rPr>
+        <w:tab/>
+      </w:r>
+      <w:proofErr w:type="spellStart"/>
+      <w:r>
+        <w:rPr>
+          <w:b/>
+          <w:u w:val="single"/>
+        </w:rPr>
+        <w:t>DriverSegmentDoneProcess</w:t>
+      </w:r>
+      <w:proofErr w:type="spellEnd"/>
+    </w:p>
+    <w:p>
+      <w:pPr>
+        <w:pStyle w:val="NoSpacing"/>
+      </w:pPr>
+      <w:r>
+        <w:t>Status:</w:t>
+      </w:r>
+      <w:r>
+        <w:tab/>
+      </w:r>
+      <w:r>
+        <w:tab/>
+        <w:t xml:space="preserve">Functional </w:t>
+      </w:r>
+    </w:p>
+    <w:p>
+      <w:pPr>
+        <w:pStyle w:val="NoSpacing"/>
+      </w:pPr>
+      <w:r>
+        <w:t>Limitations:</w:t>
+      </w:r>
+      <w:r>
+        <w:tab/>
+      </w:r>
+      <w:r>
+        <w:t>Testing needs to be completed for exception and review processing.</w:t>
+      </w:r>
+    </w:p>
+    <w:p>
+      <w:pPr>
+        <w:pStyle w:val="NoSpacing"/>
+      </w:pPr>
+      <w:r>
+        <w:tab/>
+      </w:r>
+      <w:r>
+        <w:tab/>
+        <w:t>Testing needs to be completed for scale segment trip type</w:t>
+      </w:r>
+      <w:r>
+        <w:t xml:space="preserve"> processing</w:t>
+      </w:r>
+      <w:r>
+        <w:t>.</w:t>
+      </w:r>
+    </w:p>
+    <w:p>
+      <w:pPr>
+        <w:pStyle w:val="NoSpacing"/>
+      </w:pPr>
+    </w:p>
+    <w:p>
+      <w:pPr>
+        <w:pStyle w:val="NoSpacing"/>
+        <w:rPr>
+          <w:b/>
+        </w:rPr>
+      </w:pPr>
+      <w:r>
+        <w:rPr>
+          <w:b/>
+        </w:rPr>
+        <w:t xml:space="preserve">This service includes the </w:t>
+      </w:r>
+      <w:proofErr w:type="spellStart"/>
+      <w:r>
+        <w:rPr>
+          <w:b/>
+        </w:rPr>
+        <w:t>MarkTripDone</w:t>
+      </w:r>
+      <w:proofErr w:type="spellEnd"/>
+      <w:r>
+        <w:rPr>
+          <w:b/>
+        </w:rPr>
+        <w:t xml:space="preserve"> processing.</w:t>
+      </w:r>
+    </w:p>
+    <w:p>
+      <w:pPr>
+        <w:pStyle w:val="NoSpacing"/>
+      </w:pPr>
+      <w:r>
+        <w:t>Status:</w:t>
+      </w:r>
+      <w:r>
+        <w:tab/>
+      </w:r>
+      <w:r>
+        <w:tab/>
+        <w:t xml:space="preserve">Functional </w:t>
+      </w:r>
+    </w:p>
+    <w:p>
+      <w:pPr>
+        <w:pStyle w:val="NoSpacing"/>
+      </w:pPr>
+      <w:r>
+        <w:t>Limitations:</w:t>
+      </w:r>
+      <w:r>
+        <w:tab/>
+      </w:r>
+      <w:r>
+        <w:t>Testing needs to be completed for exception and review processing.</w:t>
+      </w:r>
+    </w:p>
+    <w:p>
+      <w:pPr>
+        <w:pStyle w:val="NoSpacing"/>
+        <w:ind w:left="1440"/>
+      </w:pPr>
+      <w:r>
+        <w:t>Code</w:t>
+      </w:r>
+      <w:r>
+        <w:t xml:space="preserve"> has not yet been written</w:t>
+      </w:r>
+      <w:r>
+        <w:t xml:space="preserve"> </w:t>
+      </w:r>
+      <w:r>
+        <w:rPr>
+          <w:rFonts w:cs="Consolas"/>
+          <w:highlight w:val="white"/>
+        </w:rPr>
+        <w:t xml:space="preserve">to check for exception </w:t>
+      </w:r>
+      <w:r>
+        <w:rPr>
+          <w:rFonts w:cs="Consolas"/>
+          <w:highlight w:val="white"/>
+        </w:rPr>
+        <w:t xml:space="preserve">delay </w:t>
+      </w:r>
+      <w:r>
+        <w:rPr>
+          <w:rFonts w:cs="Consolas"/>
+          <w:highlight w:val="white"/>
+        </w:rPr>
+        <w:t>type. If any delay on the trip was an exception type, change the status of the segment to E=Exception</w:t>
+      </w:r>
+      <w:r>
+        <w:rPr>
+          <w:rFonts w:cs="Consolas"/>
+        </w:rPr>
+        <w:t>.</w:t>
+      </w:r>
+    </w:p>
+    <w:p>
+      <w:pPr>
+        <w:pStyle w:val="NoSpacing"/>
+        <w:ind w:left="1440"/>
+      </w:pPr>
+      <w:r>
+        <w:t>Code</w:t>
+      </w:r>
+      <w:r>
+        <w:t xml:space="preserve"> has not yet been written</w:t>
+      </w:r>
+      <w:r>
+        <w:t xml:space="preserve"> to check if trip should be placed in the error queue.  This is a preference.</w:t>
+      </w:r>
+    </w:p>
+    <w:p>
+      <w:pPr>
+        <w:pStyle w:val="NoSpacing"/>
+        <w:ind w:left="1440"/>
+      </w:pPr>
+      <w:r>
+        <w:t>Code has not yet been written to r</w:t>
+      </w:r>
+      <w:r>
+        <w:t>e</w:t>
+      </w:r>
+      <w:r>
+        <w:t>-</w:t>
+      </w:r>
+      <w:r>
+        <w:t>sequence trips or the driver, now that one has been completed.</w:t>
+      </w:r>
+    </w:p>
+    <w:p>
+      <w:pPr>
+        <w:pStyle w:val="NoSpacing"/>
+        <w:ind w:left="1440"/>
+      </w:pPr>
+    </w:p>
+    <w:p>
+      <w:pPr>
+        <w:pStyle w:val="NoSpacing"/>
+        <w:rPr>
+          <w:b/>
+          <w:u w:val="single"/>
+        </w:rPr>
+      </w:pPr>
+      <w:r>
+        <w:rPr>
+          <w:b/>
+          <w:u w:val="single"/>
+        </w:rPr>
+        <w:t>Driver Delay and Back on Duty Actions</w:t>
+      </w:r>
+      <w:r>
+        <w:rPr>
+          <w:b/>
+          <w:u w:val="single"/>
+        </w:rPr>
+        <w:t xml:space="preserve"> calls </w:t>
+      </w:r>
+      <w:proofErr w:type="spellStart"/>
+      <w:r>
+        <w:rPr>
+          <w:b/>
+          <w:highlight w:val="white"/>
+          <w:u w:val="single"/>
+        </w:rPr>
+        <w:t>DriverDelayProcess</w:t>
+      </w:r>
+      <w:proofErr w:type="spellEnd"/>
+    </w:p>
+    <w:p>
+      <w:pPr>
+        <w:pStyle w:val="NoSpacing"/>
+        <w:rPr>
+          <w:b/>
+        </w:rPr>
+      </w:pPr>
+      <w:r>
+        <w:rPr>
+          <w:b/>
+          <w:highlight w:val="white"/>
+        </w:rPr>
+        <w:t>Service:</w:t>
+      </w:r>
+      <w:r>
+        <w:rPr>
+          <w:b/>
+          <w:highlight w:val="white"/>
+        </w:rPr>
+        <w:tab/>
+      </w:r>
+      <w:r>
+        <w:rPr>
+          <w:b/>
+          <w:highlight w:val="white"/>
+        </w:rPr>
+        <w:tab/>
+      </w:r>
+      <w:proofErr w:type="spellStart"/>
+      <w:r>
+        <w:rPr>
+          <w:b/>
+          <w:highlight w:val="white"/>
+        </w:rPr>
+        <w:t>DriverDelayProcess</w:t>
+      </w:r>
+      <w:proofErr w:type="spellEnd"/>
+    </w:p>
+    <w:p>
+      <w:pPr>
+        <w:pStyle w:val="NoSpacing"/>
+      </w:pPr>
+      <w:r>
+        <w:t xml:space="preserve">Special Fields: </w:t>
+      </w:r>
+      <w:r>
+        <w:tab/>
+      </w:r>
+      <w:proofErr w:type="spellStart"/>
+      <w:r>
+        <w:t>ActionType</w:t>
+      </w:r>
+      <w:proofErr w:type="spellEnd"/>
+      <w:r>
+        <w:t xml:space="preserve"> = D=Delay, B=Back On Duty</w:t>
+      </w:r>
+    </w:p>
+    <w:p>
+      <w:pPr>
+        <w:pStyle w:val="NoSpacing"/>
+      </w:pPr>
+      <w:r>
+        <w:lastRenderedPageBreak/>
+        <w:t>Status:</w:t>
+      </w:r>
+      <w:r>
+        <w:tab/>
+      </w:r>
+      <w:r>
+        <w:tab/>
+        <w:t>Functional</w:t>
+      </w:r>
+    </w:p>
+    <w:p>
+      <w:pPr>
+        <w:pStyle w:val="NoSpacing"/>
+        <w:rPr>
+          <w:rFonts w:cs="Consolas"/>
+        </w:rPr>
+      </w:pPr>
+      <w:r>
+        <w:t xml:space="preserve">Other issues: </w:t>
+      </w:r>
+      <w:r>
+        <w:tab/>
+      </w:r>
+      <w:r>
+        <w:rPr>
+          <w:rFonts w:cs="Consolas"/>
+          <w:highlight w:val="white"/>
+        </w:rPr>
+        <w:t>What do we do if there is no driver stat</w:t>
+      </w:r>
+      <w:r>
+        <w:rPr>
+          <w:rFonts w:cs="Consolas"/>
+          <w:highlight w:val="white"/>
+        </w:rPr>
+        <w:t>us record</w:t>
+      </w:r>
+      <w:r>
+        <w:rPr>
+          <w:rFonts w:cs="Consolas"/>
+          <w:highlight w:val="white"/>
+        </w:rPr>
+        <w:t xml:space="preserve"> </w:t>
+      </w:r>
+      <w:r>
+        <w:rPr>
+          <w:rFonts w:cs="Consolas"/>
+          <w:highlight w:val="white"/>
+        </w:rPr>
+        <w:t xml:space="preserve">because </w:t>
+      </w:r>
+      <w:r>
+        <w:rPr>
+          <w:rFonts w:cs="Consolas"/>
+          <w:highlight w:val="white"/>
+        </w:rPr>
+        <w:t xml:space="preserve">driver </w:t>
+      </w:r>
+      <w:r>
+        <w:rPr>
+          <w:rFonts w:cs="Consolas"/>
+          <w:highlight w:val="white"/>
+        </w:rPr>
+        <w:t xml:space="preserve">is </w:t>
+      </w:r>
+      <w:r>
+        <w:rPr>
+          <w:rFonts w:cs="Consolas"/>
+          <w:highlight w:val="white"/>
+        </w:rPr>
+        <w:t>not logged in.</w:t>
+      </w:r>
+      <w:r>
+        <w:rPr>
+          <w:rFonts w:cs="Consolas"/>
+        </w:rPr>
+        <w:t xml:space="preserve"> </w:t>
+      </w:r>
+    </w:p>
+    <w:p>
+      <w:pPr>
+        <w:pStyle w:val="NoSpacing"/>
+        <w:ind w:left="720" w:firstLine="720"/>
+        <w:rPr>
+          <w:rFonts w:cs="Consolas"/>
+        </w:rPr>
+      </w:pPr>
+      <w:r>
+        <w:rPr>
+          <w:rFonts w:cs="Consolas"/>
+        </w:rPr>
+        <w:t>This should never happen. But should we create one and add a driver history record?</w:t>
+      </w:r>
+    </w:p>
+    <w:p>
+      <w:pPr>
+        <w:pStyle w:val="NoSpacing"/>
+        <w:ind w:left="1440"/>
+      </w:pPr>
+      <w:r>
+        <w:rPr>
+          <w:rFonts w:cs="Consolas"/>
+          <w:highlight w:val="white"/>
+        </w:rPr>
+        <w:t xml:space="preserve">On a back on duty, if there is no delay </w:t>
+      </w:r>
+      <w:r>
+        <w:rPr>
+          <w:rFonts w:cs="Consolas"/>
+          <w:highlight w:val="white"/>
+        </w:rPr>
+        <w:t xml:space="preserve">record </w:t>
+      </w:r>
+      <w:r>
+        <w:rPr>
+          <w:rFonts w:cs="Consolas"/>
+          <w:highlight w:val="white"/>
+        </w:rPr>
+        <w:t>started, should we start one and end it?</w:t>
+      </w:r>
+    </w:p>
+    <w:p>
+      <w:pPr>
+        <w:pStyle w:val="NoSpacing"/>
+      </w:pPr>
+      <w:r>
+        <w:t xml:space="preserve"> </w:t>
+      </w:r>
     </w:p>
     <w:p>
       <w:pPr>
@@ -2495,6 +2687,7 @@
         </w:rPr>
         <w:t xml:space="preserve"> </w:t>
       </w:r>
+      <w:proofErr w:type="spellStart"/>
       <w:r>
         <w:rPr>
           <w:b/>
@@ -2519,6 +2712,7 @@
         </w:rPr>
         <w:t>Process</w:t>
       </w:r>
+      <w:proofErr w:type="spellEnd"/>
     </w:p>
     <w:p>
       <w:pPr>
@@ -2548,6 +2742,7 @@
         </w:rPr>
         <w:tab/>
       </w:r>
+      <w:proofErr w:type="spellStart"/>
       <w:r>
         <w:rPr>
           <w:b/>
@@ -2572,6 +2767,7 @@
         </w:rPr>
         <w:t>Process</w:t>
       </w:r>
+      <w:proofErr w:type="spellEnd"/>
     </w:p>
     <w:p>
       <w:pPr>
@@ -2659,6 +2855,7 @@
         </w:rPr>
         <w:t xml:space="preserve"> </w:t>
       </w:r>
+      <w:proofErr w:type="spellStart"/>
       <w:r>
         <w:rPr>
           <w:b/>
@@ -2667,6 +2864,7 @@
         </w:rPr>
         <w:t>DriverStateLineProcess</w:t>
       </w:r>
+      <w:proofErr w:type="spellEnd"/>
     </w:p>
     <w:p>
       <w:pPr>
@@ -2695,8 +2893,16 @@
           <w:highlight w:val="white"/>
         </w:rPr>
         <w:tab/>
+      </w:r>
+      <w:proofErr w:type="spellStart"/>
+      <w:r>
+        <w:rPr>
+          <w:b/>
+          <w:highlight w:val="white"/>
+        </w:rPr>
         <w:t>DriverStateLineProcess</w:t>
       </w:r>
+      <w:proofErr w:type="spellEnd"/>
     </w:p>
     <w:p>
       <w:pPr>
@@ -2756,8 +2962,17 @@
           <w:b/>
           <w:u w:val="single"/>
         </w:rPr>
-        <w:t xml:space="preserve"> calls DriverNewContainerProcess</w:t>
-      </w:r>
+        <w:t xml:space="preserve"> calls </w:t>
+      </w:r>
+      <w:proofErr w:type="spellStart"/>
+      <w:r>
+        <w:rPr>
+          <w:b/>
+          <w:u w:val="single"/>
+        </w:rPr>
+        <w:t>DriverNewContainerProcess</w:t>
+      </w:r>
+      <w:proofErr w:type="spellEnd"/>
     </w:p>
     <w:p>
       <w:pPr>
@@ -2787,12 +3002,14 @@
         </w:rPr>
         <w:tab/>
       </w:r>
+      <w:proofErr w:type="spellStart"/>
       <w:r>
         <w:rPr>
           <w:b/>
         </w:rPr>
         <w:t>DriverNewContainerProcess</w:t>
       </w:r>
+      <w:proofErr w:type="spellEnd"/>
     </w:p>
     <w:p>
       <w:pPr>
@@ -2806,16 +3023,105 @@
       </w:r>
       <w:r>
         <w:tab/>
-      </w:r>
-      <w:r>
-        <w:t>Fully</w:t>
-      </w:r>
-      <w:r>
-        <w:t xml:space="preserve"> functional </w:t>
-      </w:r>
-      <w:r>
-        <w:t>when Container Number has not changed.</w:t>
-      </w:r>
+        <w:t xml:space="preserve">Fully functional </w:t>
+      </w:r>
+    </w:p>
+    <w:p>
+      <w:pPr>
+        <w:pStyle w:val="NoSpacing"/>
+      </w:pPr>
+      <w:r>
+        <w:t>Special Field:</w:t>
+      </w:r>
+      <w:r>
+        <w:tab/>
+      </w:r>
+      <w:proofErr w:type="spellStart"/>
+      <w:r>
+        <w:t>ContainerNumber</w:t>
+      </w:r>
+      <w:proofErr w:type="spellEnd"/>
+      <w:r>
+        <w:t>, always populate even if it was not changed.</w:t>
+      </w:r>
+    </w:p>
+    <w:p/>
+    <w:p>
+      <w:pPr>
+        <w:pStyle w:val="NoSpacing"/>
+        <w:rPr>
+          <w:b/>
+          <w:u w:val="single"/>
+        </w:rPr>
+      </w:pPr>
+      <w:r>
+        <w:rPr>
+          <w:b/>
+          <w:u w:val="single"/>
+        </w:rPr>
+        <w:t>Driver Sends a Messag</w:t>
+      </w:r>
+      <w:r>
+        <w:rPr>
+          <w:b/>
+          <w:u w:val="single"/>
+        </w:rPr>
+        <w:t>e</w:t>
+      </w:r>
+      <w:r>
+        <w:rPr>
+          <w:b/>
+          <w:u w:val="single"/>
+        </w:rPr>
+        <w:t xml:space="preserve">:  calls </w:t>
+      </w:r>
+      <w:proofErr w:type="spellStart"/>
+      <w:r>
+        <w:rPr>
+          <w:b/>
+          <w:u w:val="single"/>
+        </w:rPr>
+        <w:t>DriverMessageProcess</w:t>
+      </w:r>
+      <w:proofErr w:type="spellEnd"/>
+    </w:p>
+    <w:p>
+      <w:pPr>
+        <w:pStyle w:val="NoSpacing"/>
+        <w:rPr>
+          <w:b/>
+        </w:rPr>
+      </w:pPr>
+      <w:r>
+        <w:rPr>
+          <w:b/>
+          <w:highlight w:val="white"/>
+        </w:rPr>
+        <w:t>Service:</w:t>
+      </w:r>
+      <w:r>
+        <w:rPr>
+          <w:b/>
+          <w:highlight w:val="white"/>
+        </w:rPr>
+        <w:tab/>
+      </w:r>
+      <w:r>
+        <w:rPr>
+          <w:b/>
+          <w:highlight w:val="white"/>
+        </w:rPr>
+        <w:tab/>
+      </w:r>
+      <w:proofErr w:type="spellStart"/>
+      <w:r>
+        <w:rPr>
+          <w:b/>
+          <w:u w:val="single"/>
+        </w:rPr>
+        <w:t>DriverMessageProcess</w:t>
+      </w:r>
+      <w:proofErr w:type="spellEnd"/>
     </w:p>
     <w:p>
       <w:pPr>
@@ -2829,10 +3135,41 @@
       </w:r>
       <w:r>
         <w:tab/>
-        <w:t xml:space="preserve">Partially functional </w:t>
-      </w:r>
-      <w:r>
-        <w:t>when Container Number has changed.</w:t>
+        <w:t xml:space="preserve">Fully functional </w:t>
+      </w:r>
+    </w:p>
+    <w:p>
+      <w:pPr>
+        <w:pStyle w:val="NoSpacing"/>
+      </w:pPr>
+      <w:r>
+        <w:t>Fields:</w:t>
+      </w:r>
+      <w:r>
+        <w:tab/>
+      </w:r>
+      <w:r>
+        <w:tab/>
+      </w:r>
+      <w:proofErr w:type="spellStart"/>
+      <w:r>
+        <w:t>SendId</w:t>
+      </w:r>
+      <w:proofErr w:type="spellEnd"/>
+      <w:r>
+        <w:t xml:space="preserve"> field </w:t>
+      </w:r>
+      <w:r>
+        <w:t>and other</w:t>
+      </w:r>
+      <w:r>
+        <w:t xml:space="preserve"> field</w:t>
+      </w:r>
+      <w:r>
+        <w:t>s are</w:t>
+      </w:r>
+      <w:r>
+        <w:t xml:space="preserve"> populated.</w:t>
       </w:r>
     </w:p>
     <w:p>
@@ -2844,66 +3181,79 @@
       </w:r>
       <w:r>
         <w:tab/>
-        <w:t>Delete ContainerHistory throws an exception, commented out.</w:t>
-      </w:r>
-    </w:p>
-    <w:p>
-      <w:pPr>
-        <w:pStyle w:val="NoSpacing"/>
-        <w:ind w:left="1440"/>
-      </w:pPr>
-      <w:r>
-        <w:t xml:space="preserve">This is needed to remove the old container number history and insert the new container </w:t>
-      </w:r>
-      <w:r>
-        <w:t xml:space="preserve">number </w:t>
-      </w:r>
-      <w:r>
-        <w:t>history, since we cannot just update the container number as it is part of the primary key.</w:t>
-      </w:r>
-    </w:p>
-    <w:p>
-      <w:pPr>
-        <w:pStyle w:val="NoSpacing"/>
-      </w:pPr>
-      <w:r>
-        <w:t>Special Field:</w:t>
-      </w:r>
-      <w:r>
-        <w:tab/>
-        <w:t>ContainerNumber, always populate even if it was not changed.</w:t>
-      </w:r>
-    </w:p>
-    <w:p/>
-    <w:p>
-      <w:pPr>
-        <w:pStyle w:val="NoSpacing"/>
-        <w:rPr>
-          <w:b/>
-          <w:u w:val="single"/>
-        </w:rPr>
-      </w:pPr>
-      <w:r>
-        <w:rPr>
-          <w:b/>
-          <w:u w:val="single"/>
-        </w:rPr>
-        <w:t>Driver Sends a Messag</w:t>
-      </w:r>
-      <w:r>
-        <w:rPr>
-          <w:b/>
-          <w:u w:val="single"/>
-        </w:rPr>
-        <w:t>e</w:t>
-      </w:r>
-      <w:r>
-        <w:rPr>
-          <w:b/>
-          <w:u w:val="single"/>
-        </w:rPr>
-        <w:t>:  calls DriverMessageProcess</w:t>
-      </w:r>
+        <w:t>None</w:t>
+      </w:r>
+    </w:p>
+    <w:p>
+      <w:pPr>
+        <w:pStyle w:val="NoSpacing"/>
+        <w:rPr>
+          <w:b/>
+          <w:u w:val="single"/>
+        </w:rPr>
+      </w:pPr>
+    </w:p>
+    <w:p>
+      <w:pPr>
+        <w:pStyle w:val="NoSpacing"/>
+        <w:rPr>
+          <w:b/>
+          <w:u w:val="single"/>
+        </w:rPr>
+      </w:pPr>
+    </w:p>
+    <w:p>
+      <w:pPr>
+        <w:pStyle w:val="NoSpacing"/>
+        <w:rPr>
+          <w:b/>
+          <w:u w:val="single"/>
+        </w:rPr>
+      </w:pPr>
+      <w:r>
+        <w:rPr>
+          <w:b/>
+          <w:u w:val="single"/>
+        </w:rPr>
+        <w:t xml:space="preserve">Driver </w:t>
+      </w:r>
+      <w:r>
+        <w:rPr>
+          <w:b/>
+          <w:u w:val="single"/>
+        </w:rPr>
+        <w:t>Request</w:t>
+      </w:r>
+      <w:r>
+        <w:rPr>
+          <w:b/>
+          <w:u w:val="single"/>
+        </w:rPr>
+        <w:t xml:space="preserve"> Messag</w:t>
+      </w:r>
+      <w:r>
+        <w:rPr>
+          <w:b/>
+          <w:u w:val="single"/>
+        </w:rPr>
+        <w:t>es</w:t>
+      </w:r>
+      <w:r>
+        <w:rPr>
+          <w:b/>
+          <w:u w:val="single"/>
+        </w:rPr>
+        <w:t xml:space="preserve">:  calls </w:t>
+      </w:r>
+      <w:proofErr w:type="spellStart"/>
+      <w:r>
+        <w:rPr>
+          <w:b/>
+          <w:u w:val="single"/>
+        </w:rPr>
+        <w:t>DriverMessageProcess</w:t>
+      </w:r>
+      <w:proofErr w:type="spellEnd"/>
     </w:p>
     <w:p>
       <w:pPr>
@@ -2933,6 +3283,7 @@
         </w:rPr>
         <w:tab/>
       </w:r>
+      <w:proofErr w:type="spellStart"/>
       <w:r>
         <w:rPr>
           <w:b/>
@@ -2940,6 +3291,7 @@
         </w:rPr>
         <w:t>DriverMessageProcess</w:t>
       </w:r>
+      <w:proofErr w:type="spellEnd"/>
     </w:p>
     <w:p>
       <w:pPr>
@@ -2968,159 +3320,14 @@
       </w:r>
       <w:r>
         <w:tab/>
-        <w:t xml:space="preserve">SendId field </w:t>
-      </w:r>
-      <w:r>
-        <w:t>and other</w:t>
-      </w:r>
-      <w:r>
-        <w:t xml:space="preserve"> field</w:t>
-      </w:r>
-      <w:r>
-        <w:t>s are</w:t>
-      </w:r>
-      <w:r>
-        <w:t xml:space="preserve"> populated.</w:t>
-      </w:r>
-    </w:p>
-    <w:p>
-      <w:pPr>
-        <w:pStyle w:val="NoSpacing"/>
-      </w:pPr>
-      <w:r>
-        <w:t>Open Issues:</w:t>
-      </w:r>
-      <w:r>
-        <w:tab/>
-        <w:t>None</w:t>
-      </w:r>
-    </w:p>
-    <w:p>
-      <w:pPr>
-        <w:pStyle w:val="NoSpacing"/>
-        <w:rPr>
-          <w:b/>
-          <w:u w:val="single"/>
-        </w:rPr>
-      </w:pPr>
-    </w:p>
-    <w:p>
-      <w:pPr>
-        <w:pStyle w:val="NoSpacing"/>
-        <w:rPr>
-          <w:b/>
-          <w:u w:val="single"/>
-        </w:rPr>
-      </w:pPr>
-    </w:p>
-    <w:p>
-      <w:pPr>
-        <w:pStyle w:val="NoSpacing"/>
-        <w:rPr>
-          <w:b/>
-          <w:u w:val="single"/>
-        </w:rPr>
-      </w:pPr>
-      <w:r>
-        <w:rPr>
-          <w:b/>
-          <w:u w:val="single"/>
-        </w:rPr>
-        <w:t xml:space="preserve">Driver </w:t>
-      </w:r>
-      <w:r>
-        <w:rPr>
-          <w:b/>
-          <w:u w:val="single"/>
-        </w:rPr>
-        <w:t>Request</w:t>
-      </w:r>
-      <w:r>
-        <w:rPr>
-          <w:b/>
-          <w:u w:val="single"/>
-        </w:rPr>
-        <w:t xml:space="preserve"> Messag</w:t>
-      </w:r>
-      <w:r>
-        <w:rPr>
-          <w:b/>
-          <w:u w:val="single"/>
-        </w:rPr>
-        <w:t>es</w:t>
-      </w:r>
-      <w:r>
-        <w:rPr>
-          <w:b/>
-          <w:u w:val="single"/>
-        </w:rPr>
-        <w:t>:  calls DriverMessageProcess</w:t>
-      </w:r>
-    </w:p>
-    <w:p>
-      <w:pPr>
-        <w:pStyle w:val="NoSpacing"/>
-        <w:rPr>
-          <w:b/>
-        </w:rPr>
-      </w:pPr>
-      <w:r>
-        <w:rPr>
-          <w:b/>
-          <w:highlight w:val="white"/>
-        </w:rPr>
-        <w:t>Service:</w:t>
-      </w:r>
-      <w:r>
-        <w:rPr>
-          <w:b/>
-          <w:highlight w:val="white"/>
-        </w:rPr>
-        <w:tab/>
-      </w:r>
-      <w:r>
-        <w:rPr>
-          <w:b/>
-          <w:highlight w:val="white"/>
-        </w:rPr>
-        <w:tab/>
-      </w:r>
-      <w:r>
-        <w:rPr>
-          <w:b/>
-          <w:u w:val="single"/>
-        </w:rPr>
-        <w:t>DriverMessageProcess</w:t>
-      </w:r>
-    </w:p>
-    <w:p>
-      <w:pPr>
-        <w:pStyle w:val="NoSpacing"/>
-      </w:pPr>
-      <w:r>
-        <w:t>Status:</w:t>
-      </w:r>
-      <w:r>
-        <w:tab/>
-      </w:r>
-      <w:r>
-        <w:tab/>
-        <w:t xml:space="preserve">Fully functional </w:t>
-      </w:r>
-    </w:p>
-    <w:p>
-      <w:pPr>
-        <w:pStyle w:val="NoSpacing"/>
-      </w:pPr>
-      <w:r>
-        <w:t>Fields:</w:t>
-      </w:r>
-      <w:r>
-        <w:tab/>
-      </w:r>
-      <w:r>
-        <w:tab/>
-        <w:t>SendId field only field populated.</w:t>
+      </w:r>
+      <w:proofErr w:type="spellStart"/>
+      <w:r>
+        <w:t>SendId</w:t>
+      </w:r>
+      <w:proofErr w:type="spellEnd"/>
+      <w:r>
+        <w:t xml:space="preserve"> field only field populated.</w:t>
       </w:r>
     </w:p>
     <w:p>
@@ -4022,7 +4229,7 @@
 </file>
 
 <file path=customXml/itemProps1.xml><?xml version="1.0" encoding="utf-8"?>
-<ds:datastoreItem xmlns:ds="http://schemas.openxmlformats.org/officeDocument/2006/customXml" ds:itemID="{B0F97879-1ED0-479B-8BE4-0E5F0FB4A3E1}">
+<ds:datastoreItem xmlns:ds="http://schemas.openxmlformats.org/officeDocument/2006/customXml" ds:itemID="{653D4CEC-6980-4092-8C9D-36F97FD5C50F}">
   <ds:schemaRefs>
     <ds:schemaRef ds:uri="http://schemas.openxmlformats.org/officeDocument/2006/bibliography"/>
   </ds:schemaRefs>

</xml_diff>

<commit_message>
Added image processing to DriverImageProcess
</commit_message>
<xml_diff>
--- a/MiscDocuments/ScrapRunner Services.docx
+++ b/MiscDocuments/ScrapRunner Services.docx
@@ -2529,13 +2529,7 @@
       </w:r>
       <w:proofErr w:type="spellEnd"/>
       <w:r>
-        <w:t xml:space="preserve">: </w:t>
-      </w:r>
-      <w:r>
-        <w:t>P=Pending</w:t>
-      </w:r>
-      <w:r>
-        <w:t>,</w:t>
+        <w:t>: P=Pending,</w:t>
       </w:r>
       <w:r>
         <w:t xml:space="preserve"> </w:t>
@@ -2706,21 +2700,7 @@
           <w:b/>
           <w:u w:val="single"/>
         </w:rPr>
-        <w:t xml:space="preserve">Driver </w:t>
-      </w:r>
-      <w:r>
-        <w:rPr>
-          <w:b/>
-          <w:u w:val="single"/>
-        </w:rPr>
-        <w:t xml:space="preserve">Changing </w:t>
-      </w:r>
-      <w:r>
-        <w:rPr>
-          <w:b/>
-          <w:u w:val="single"/>
-        </w:rPr>
-        <w:t>a Return-To-Yard Segment</w:t>
+        <w:t>Driver Changing a Return-To-Yard Segment</w:t>
       </w:r>
     </w:p>
     <w:p>
@@ -2785,13 +2765,7 @@
       </w:r>
       <w:r>
         <w:tab/>
-        <w:t xml:space="preserve">Testing </w:t>
-      </w:r>
-      <w:r>
-        <w:t>change</w:t>
-      </w:r>
-      <w:r>
-        <w:t xml:space="preserve"> RT segment is in progress.</w:t>
+        <w:t>Testing change RT segment is in progress.</w:t>
       </w:r>
     </w:p>
     <w:p>
@@ -2827,13 +2801,7 @@
       <w:proofErr w:type="spellStart"/>
       <w:proofErr w:type="gramStart"/>
       <w:r>
-        <w:t>Driver</w:t>
-      </w:r>
-      <w:r>
-        <w:t>Modified</w:t>
-      </w:r>
-      <w:r>
-        <w:t>:Y</w:t>
+        <w:t>DriverModified:Y</w:t>
       </w:r>
       <w:proofErr w:type="spellEnd"/>
       <w:proofErr w:type="gramEnd"/>
@@ -3941,55 +3909,83 @@
         <w:pStyle w:val="NoSpacing"/>
       </w:pPr>
       <w:r>
-        <w:t xml:space="preserve">Limitations:  </w:t>
-      </w:r>
-      <w:r>
-        <w:tab/>
-      </w:r>
-      <w:r>
-        <w:t xml:space="preserve">Not processing image yet. </w:t>
-      </w:r>
-    </w:p>
-    <w:p>
-      <w:pPr>
-        <w:pStyle w:val="NoSpacing"/>
-        <w:ind w:left="1440"/>
-      </w:pPr>
-      <w:r>
-        <w:t xml:space="preserve">It does determine the file location and creates a record in the </w:t>
-      </w:r>
-      <w:proofErr w:type="spellStart"/>
-      <w:r>
-        <w:t>TripSegmentImage</w:t>
-      </w:r>
-      <w:proofErr w:type="spellEnd"/>
-      <w:r>
-        <w:t xml:space="preserve"> table.</w:t>
-      </w:r>
-    </w:p>
-    <w:p>
-      <w:pPr>
-        <w:pStyle w:val="NoSpacing"/>
-      </w:pPr>
-      <w:r>
-        <w:t>Fields:</w:t>
-      </w:r>
-      <w:r>
-        <w:tab/>
-      </w:r>
-      <w:r>
-        <w:tab/>
-      </w:r>
-      <w:proofErr w:type="spellStart"/>
-      <w:r>
-        <w:t>ImageType</w:t>
-      </w:r>
-      <w:proofErr w:type="spellEnd"/>
-      <w:r>
-        <w:t>:  S=Signature, P=Picture</w:t>
+        <w:t>Status</w:t>
+      </w:r>
+      <w:r>
+        <w:t xml:space="preserve">:  </w:t>
+      </w:r>
+      <w:r>
+        <w:t xml:space="preserve"> </w:t>
+      </w:r>
+      <w:r>
+        <w:tab/>
+      </w:r>
+      <w:r>
+        <w:t>Functional</w:t>
+      </w:r>
+    </w:p>
+    <w:p>
+      <w:pPr>
+        <w:pStyle w:val="NoSpacing"/>
+      </w:pPr>
+      <w:r>
+        <w:t>Note:</w:t>
+      </w:r>
+      <w:r>
+        <w:tab/>
+      </w:r>
+      <w:r>
+        <w:tab/>
+        <w:t xml:space="preserve">System Preference </w:t>
+      </w:r>
+      <w:proofErr w:type="spellStart"/>
+      <w:r>
+        <w:rPr>
+          <w:rFonts w:cs="Consolas"/>
+          <w:color w:val="000000"/>
+          <w:highlight w:val="white"/>
+        </w:rPr>
+        <w:t>DEFSignatureCapturePath</w:t>
+      </w:r>
+      <w:proofErr w:type="spellEnd"/>
+      <w:r>
+        <w:rPr>
+          <w:rFonts w:cs="Consolas"/>
+          <w:color w:val="000000"/>
+        </w:rPr>
+        <w:t xml:space="preserve"> must be a valid path</w:t>
+      </w:r>
+      <w:r>
+        <w:rPr>
+          <w:rFonts w:cs="Consolas"/>
+          <w:color w:val="000000"/>
+        </w:rPr>
+        <w:t>.</w:t>
       </w:r>
       <w:bookmarkStart w:id="0" w:name="_GoBack"/>
       <w:bookmarkEnd w:id="0"/>
+    </w:p>
+    <w:p>
+      <w:pPr>
+        <w:pStyle w:val="NoSpacing"/>
+      </w:pPr>
+      <w:r>
+        <w:t>Fields:</w:t>
+      </w:r>
+      <w:r>
+        <w:tab/>
+      </w:r>
+      <w:r>
+        <w:tab/>
+      </w:r>
+      <w:proofErr w:type="spellStart"/>
+      <w:r>
+        <w:t>ImageType</w:t>
+      </w:r>
+      <w:proofErr w:type="spellEnd"/>
+      <w:r>
+        <w:t>:  S=Signature, P=Picture</w:t>
+      </w:r>
     </w:p>
     <w:sectPr>
       <w:headerReference w:type="default" r:id="rId7"/>
@@ -4062,7 +4058,7 @@
           <w:rPr>
             <w:noProof/>
           </w:rPr>
-          <w:t>4</w:t>
+          <w:t>3</w:t>
         </w:r>
         <w:r>
           <w:rPr>
@@ -4253,6 +4249,7 @@
     <w:lsdException w:name="HTML Sample" w:semiHidden="1" w:unhideWhenUsed="1"/>
     <w:lsdException w:name="HTML Typewriter" w:semiHidden="1" w:unhideWhenUsed="1"/>
     <w:lsdException w:name="HTML Variable" w:semiHidden="1" w:unhideWhenUsed="1"/>
+    <w:lsdException w:name="Normal Table" w:semiHidden="1" w:unhideWhenUsed="1"/>
     <w:lsdException w:name="annotation subject" w:semiHidden="1" w:unhideWhenUsed="1"/>
     <w:lsdException w:name="No List" w:semiHidden="1" w:unhideWhenUsed="1"/>
     <w:lsdException w:name="Outline List 1" w:semiHidden="1" w:unhideWhenUsed="1"/>
@@ -4299,8 +4296,10 @@
     <w:lsdException w:name="Table Subtle 2" w:semiHidden="1" w:unhideWhenUsed="1"/>
     <w:lsdException w:name="Table Web 1" w:semiHidden="1" w:unhideWhenUsed="1"/>
     <w:lsdException w:name="Table Web 2" w:semiHidden="1" w:unhideWhenUsed="1"/>
+    <w:lsdException w:name="Table Web 3" w:semiHidden="1" w:unhideWhenUsed="1"/>
     <w:lsdException w:name="Balloon Text" w:semiHidden="1" w:unhideWhenUsed="1"/>
     <w:lsdException w:name="Table Grid" w:uiPriority="39"/>
+    <w:lsdException w:name="Table Theme" w:semiHidden="1" w:unhideWhenUsed="1"/>
     <w:lsdException w:name="Placeholder Text" w:semiHidden="1"/>
     <w:lsdException w:name="No Spacing" w:uiPriority="1" w:qFormat="1"/>
     <w:lsdException w:name="Light Shading" w:uiPriority="60"/>
@@ -4871,7 +4870,7 @@
 </file>
 
 <file path=customXml/itemProps1.xml><?xml version="1.0" encoding="utf-8"?>
-<ds:datastoreItem xmlns:ds="http://schemas.openxmlformats.org/officeDocument/2006/customXml" ds:itemID="{5D008566-0726-4BB5-85B7-E3C1A74D5C2D}">
+<ds:datastoreItem xmlns:ds="http://schemas.openxmlformats.org/officeDocument/2006/customXml" ds:itemID="{B89D25C2-4585-40E3-B2BA-133AEDBD4373}">
   <ds:schemaRefs>
     <ds:schemaRef ds:uri="http://schemas.openxmlformats.org/officeDocument/2006/bibliography"/>
   </ds:schemaRefs>

</xml_diff>